<commit_message>
Method List Document Updated
</commit_message>
<xml_diff>
--- a/Cab Booking Application Methods.docx
+++ b/Cab Booking Application Methods.docx
@@ -74,175 +74,324 @@
       </w:tr>
       <w:tr>
         <w:trPr>
-          <w:trHeight w:val="413"/>
-        </w:trPr>
-        <w:tc>
-          <w:tcPr>
-            <w:tcW w:w="3005" w:type="dxa"/>
-          </w:tcPr>
-          <w:p>
-            <w:proofErr w:type="spellStart"/>
-            <w:r>
-              <w:t>addPhotoToCustomer</w:t>
-            </w:r>
-            <w:proofErr w:type="spellEnd"/>
+          <w:trHeight w:val="394"/>
+        </w:trPr>
+        <w:tc>
+          <w:tcPr>
+            <w:tcW w:w="3005" w:type="dxa"/>
+          </w:tcPr>
+          <w:p>
+            <w:proofErr w:type="spellStart"/>
+            <w:r>
+              <w:t>addCustomer</w:t>
+            </w:r>
+            <w:proofErr w:type="spellEnd"/>
+          </w:p>
+        </w:tc>
+        <w:tc>
+          <w:tcPr>
+            <w:tcW w:w="3005" w:type="dxa"/>
+          </w:tcPr>
+          <w:p>
+            <w:r>
+              <w:t>Customer</w:t>
+            </w:r>
+          </w:p>
+        </w:tc>
+        <w:tc>
+          <w:tcPr>
+            <w:tcW w:w="3006" w:type="dxa"/>
+          </w:tcPr>
+          <w:p>
+            <w:r>
+              <w:t xml:space="preserve">Customer </w:t>
+            </w:r>
+            <w:proofErr w:type="spellStart"/>
+            <w:r>
+              <w:t>customer</w:t>
+            </w:r>
+            <w:proofErr w:type="spellEnd"/>
+          </w:p>
+        </w:tc>
+      </w:tr>
+      <w:tr>
+        <w:trPr>
+          <w:trHeight w:val="394"/>
+        </w:trPr>
+        <w:tc>
+          <w:tcPr>
+            <w:tcW w:w="3005" w:type="dxa"/>
+          </w:tcPr>
+          <w:p>
+            <w:proofErr w:type="spellStart"/>
+            <w:r>
+              <w:t>updateCustomer</w:t>
+            </w:r>
+            <w:proofErr w:type="spellEnd"/>
+          </w:p>
+        </w:tc>
+        <w:tc>
+          <w:tcPr>
+            <w:tcW w:w="3005" w:type="dxa"/>
+          </w:tcPr>
+          <w:p>
+            <w:r>
+              <w:t>Customer</w:t>
+            </w:r>
+          </w:p>
+        </w:tc>
+        <w:tc>
+          <w:tcPr>
+            <w:tcW w:w="3006" w:type="dxa"/>
+          </w:tcPr>
+          <w:p>
+            <w:r>
+              <w:t xml:space="preserve">Customer </w:t>
+            </w:r>
+            <w:proofErr w:type="spellStart"/>
+            <w:r>
+              <w:t>Customer</w:t>
+            </w:r>
+            <w:proofErr w:type="spellEnd"/>
+          </w:p>
+        </w:tc>
+      </w:tr>
+      <w:tr>
+        <w:trPr>
+          <w:trHeight w:val="394"/>
+        </w:trPr>
+        <w:tc>
+          <w:tcPr>
+            <w:tcW w:w="3005" w:type="dxa"/>
+          </w:tcPr>
+          <w:p>
+            <w:proofErr w:type="spellStart"/>
+            <w:r>
+              <w:t>viewCustomer</w:t>
+            </w:r>
+            <w:proofErr w:type="spellEnd"/>
+          </w:p>
+        </w:tc>
+        <w:tc>
+          <w:tcPr>
+            <w:tcW w:w="3005" w:type="dxa"/>
+          </w:tcPr>
+          <w:p>
+            <w:r>
+              <w:t>Customer</w:t>
+            </w:r>
+          </w:p>
+        </w:tc>
+        <w:tc>
+          <w:tcPr>
+            <w:tcW w:w="3006" w:type="dxa"/>
+          </w:tcPr>
+          <w:p>
+            <w:r>
+              <w:t xml:space="preserve">Long </w:t>
+            </w:r>
+            <w:proofErr w:type="spellStart"/>
+            <w:r>
+              <w:t>customerId</w:t>
+            </w:r>
+            <w:proofErr w:type="spellEnd"/>
+          </w:p>
+        </w:tc>
+      </w:tr>
+      <w:tr>
+        <w:trPr>
+          <w:trHeight w:val="394"/>
+        </w:trPr>
+        <w:tc>
+          <w:tcPr>
+            <w:tcW w:w="3005" w:type="dxa"/>
+          </w:tcPr>
+          <w:p>
+            <w:proofErr w:type="spellStart"/>
+            <w:r>
+              <w:t>deleteCustomer</w:t>
+            </w:r>
+            <w:proofErr w:type="spellEnd"/>
+          </w:p>
+        </w:tc>
+        <w:tc>
+          <w:tcPr>
+            <w:tcW w:w="3005" w:type="dxa"/>
+          </w:tcPr>
+          <w:p>
+            <w:r>
+              <w:t>String</w:t>
+            </w:r>
+          </w:p>
+        </w:tc>
+        <w:tc>
+          <w:tcPr>
+            <w:tcW w:w="3006" w:type="dxa"/>
+          </w:tcPr>
+          <w:p>
+            <w:r>
+              <w:t xml:space="preserve">Long </w:t>
+            </w:r>
+            <w:proofErr w:type="spellStart"/>
+            <w:r>
+              <w:t>customerId</w:t>
+            </w:r>
+            <w:proofErr w:type="spellEnd"/>
+          </w:p>
+        </w:tc>
+      </w:tr>
+      <w:tr>
+        <w:trPr>
+          <w:trHeight w:val="394"/>
+        </w:trPr>
+        <w:tc>
+          <w:tcPr>
+            <w:tcW w:w="3005" w:type="dxa"/>
+          </w:tcPr>
+          <w:p/>
+        </w:tc>
+        <w:tc>
+          <w:tcPr>
+            <w:tcW w:w="3005" w:type="dxa"/>
+          </w:tcPr>
+          <w:p/>
+        </w:tc>
+        <w:tc>
+          <w:tcPr>
+            <w:tcW w:w="3006" w:type="dxa"/>
+          </w:tcPr>
+          <w:p/>
+        </w:tc>
+      </w:tr>
+      <w:tr>
+        <w:trPr>
+          <w:trHeight w:val="411"/>
+        </w:trPr>
+        <w:tc>
+          <w:tcPr>
+            <w:tcW w:w="3005" w:type="dxa"/>
+          </w:tcPr>
+          <w:p>
+            <w:proofErr w:type="spellStart"/>
+            <w:r>
+              <w:t>addBookingToCustomer</w:t>
+            </w:r>
+            <w:proofErr w:type="spellEnd"/>
+          </w:p>
+        </w:tc>
+        <w:tc>
+          <w:tcPr>
+            <w:tcW w:w="3005" w:type="dxa"/>
+          </w:tcPr>
+          <w:p>
+            <w:r>
+              <w:t>String</w:t>
+            </w:r>
+          </w:p>
+        </w:tc>
+        <w:tc>
+          <w:tcPr>
+            <w:tcW w:w="3006" w:type="dxa"/>
+          </w:tcPr>
+          <w:p>
+            <w:r>
+              <w:t xml:space="preserve">Booking </w:t>
+            </w:r>
+            <w:proofErr w:type="spellStart"/>
+            <w:r>
+              <w:t>booking</w:t>
+            </w:r>
+            <w:proofErr w:type="spellEnd"/>
+          </w:p>
+        </w:tc>
+      </w:tr>
+      <w:tr>
+        <w:trPr>
+          <w:trHeight w:val="417"/>
+        </w:trPr>
+        <w:tc>
+          <w:tcPr>
+            <w:tcW w:w="3005" w:type="dxa"/>
+          </w:tcPr>
+          <w:p>
+            <w:proofErr w:type="gramStart"/>
+            <w:r>
+              <w:t>?</w:t>
+            </w:r>
+            <w:proofErr w:type="spellStart"/>
+            <w:r>
+              <w:t>updateBookingInCustomer</w:t>
+            </w:r>
+            <w:proofErr w:type="spellEnd"/>
+            <w:proofErr w:type="gramEnd"/>
+          </w:p>
+        </w:tc>
+        <w:tc>
+          <w:tcPr>
+            <w:tcW w:w="3005" w:type="dxa"/>
+          </w:tcPr>
+          <w:p>
+            <w:r>
+              <w:t>String</w:t>
+            </w:r>
+          </w:p>
+        </w:tc>
+        <w:tc>
+          <w:tcPr>
+            <w:tcW w:w="3006" w:type="dxa"/>
+          </w:tcPr>
+          <w:p>
+            <w:r>
+              <w:t xml:space="preserve">Booking </w:t>
+            </w:r>
+            <w:proofErr w:type="spellStart"/>
+            <w:r>
+              <w:t>booking</w:t>
+            </w:r>
+            <w:proofErr w:type="spellEnd"/>
+          </w:p>
+        </w:tc>
+      </w:tr>
+      <w:tr>
+        <w:trPr>
+          <w:trHeight w:val="408"/>
+        </w:trPr>
+        <w:tc>
+          <w:tcPr>
+            <w:tcW w:w="3005" w:type="dxa"/>
+          </w:tcPr>
+          <w:p>
+            <w:proofErr w:type="spellStart"/>
+            <w:r>
+              <w:t>deleteBookingFromCustomer</w:t>
+            </w:r>
+            <w:proofErr w:type="spellEnd"/>
+          </w:p>
+        </w:tc>
+        <w:tc>
+          <w:tcPr>
+            <w:tcW w:w="3005" w:type="dxa"/>
+          </w:tcPr>
+          <w:p>
+            <w:r>
+              <w:t>String</w:t>
+            </w:r>
+          </w:p>
+        </w:tc>
+        <w:tc>
+          <w:tcPr>
+            <w:tcW w:w="3006" w:type="dxa"/>
+          </w:tcPr>
+          <w:p>
+            <w:r>
+              <w:t>Long</w:t>
+            </w:r>
             <w:r>
               <w:t xml:space="preserve"> </w:t>
             </w:r>
-          </w:p>
-        </w:tc>
-        <w:tc>
-          <w:tcPr>
-            <w:tcW w:w="3005" w:type="dxa"/>
-          </w:tcPr>
-          <w:p>
-            <w:r>
-              <w:t>Customer</w:t>
-            </w:r>
-          </w:p>
-        </w:tc>
-        <w:tc>
-          <w:tcPr>
-            <w:tcW w:w="3006" w:type="dxa"/>
-          </w:tcPr>
-          <w:p>
-            <w:proofErr w:type="spellStart"/>
-            <w:r>
-              <w:t>MultipartFile</w:t>
-            </w:r>
-            <w:proofErr w:type="spellEnd"/>
-            <w:r>
-              <w:t xml:space="preserve"> </w:t>
-            </w:r>
-            <w:proofErr w:type="spellStart"/>
-            <w:r>
-              <w:t>multipartfile</w:t>
-            </w:r>
-            <w:proofErr w:type="spellEnd"/>
-          </w:p>
-        </w:tc>
-      </w:tr>
-      <w:tr>
-        <w:trPr>
-          <w:trHeight w:val="420"/>
-        </w:trPr>
-        <w:tc>
-          <w:tcPr>
-            <w:tcW w:w="3005" w:type="dxa"/>
-          </w:tcPr>
-          <w:p>
-            <w:proofErr w:type="spellStart"/>
-            <w:r>
-              <w:t>addAddressToCustomer</w:t>
-            </w:r>
-            <w:proofErr w:type="spellEnd"/>
-          </w:p>
-        </w:tc>
-        <w:tc>
-          <w:tcPr>
-            <w:tcW w:w="3005" w:type="dxa"/>
-          </w:tcPr>
-          <w:p>
-            <w:r>
-              <w:t>Customer</w:t>
-            </w:r>
-          </w:p>
-        </w:tc>
-        <w:tc>
-          <w:tcPr>
-            <w:tcW w:w="3006" w:type="dxa"/>
-          </w:tcPr>
-          <w:p>
-            <w:r>
-              <w:t xml:space="preserve">Address </w:t>
-            </w:r>
-            <w:proofErr w:type="spellStart"/>
-            <w:r>
-              <w:t>address</w:t>
-            </w:r>
-            <w:proofErr w:type="spellEnd"/>
-          </w:p>
-        </w:tc>
-      </w:tr>
-      <w:tr>
-        <w:trPr>
-          <w:trHeight w:val="411"/>
-        </w:trPr>
-        <w:tc>
-          <w:tcPr>
-            <w:tcW w:w="3005" w:type="dxa"/>
-          </w:tcPr>
-          <w:p>
-            <w:proofErr w:type="spellStart"/>
-            <w:r>
-              <w:t>addBookingToCustomer</w:t>
-            </w:r>
-            <w:proofErr w:type="spellEnd"/>
-          </w:p>
-        </w:tc>
-        <w:tc>
-          <w:tcPr>
-            <w:tcW w:w="3005" w:type="dxa"/>
-          </w:tcPr>
-          <w:p>
-            <w:r>
-              <w:t>String</w:t>
-            </w:r>
-          </w:p>
-        </w:tc>
-        <w:tc>
-          <w:tcPr>
-            <w:tcW w:w="3006" w:type="dxa"/>
-          </w:tcPr>
-          <w:p>
-            <w:r>
-              <w:t xml:space="preserve">Booking </w:t>
-            </w:r>
-            <w:proofErr w:type="spellStart"/>
-            <w:r>
-              <w:t>booking</w:t>
-            </w:r>
-            <w:proofErr w:type="spellEnd"/>
-          </w:p>
-        </w:tc>
-      </w:tr>
-      <w:tr>
-        <w:trPr>
-          <w:trHeight w:val="417"/>
-        </w:trPr>
-        <w:tc>
-          <w:tcPr>
-            <w:tcW w:w="3005" w:type="dxa"/>
-          </w:tcPr>
-          <w:p>
-            <w:proofErr w:type="spellStart"/>
-            <w:r>
-              <w:t>updateBookingInCustomer</w:t>
-            </w:r>
-            <w:proofErr w:type="spellEnd"/>
-          </w:p>
-        </w:tc>
-        <w:tc>
-          <w:tcPr>
-            <w:tcW w:w="3005" w:type="dxa"/>
-          </w:tcPr>
-          <w:p>
-            <w:r>
-              <w:t>String</w:t>
-            </w:r>
-          </w:p>
-        </w:tc>
-        <w:tc>
-          <w:tcPr>
-            <w:tcW w:w="3006" w:type="dxa"/>
-          </w:tcPr>
-          <w:p>
-            <w:r>
-              <w:t xml:space="preserve">Booking </w:t>
-            </w:r>
-            <w:proofErr w:type="spellStart"/>
-            <w:r>
-              <w:t>booking</w:t>
+            <w:proofErr w:type="spellStart"/>
+            <w:r>
+              <w:t>bookingId</w:t>
             </w:r>
             <w:proofErr w:type="spellEnd"/>
           </w:p>
@@ -256,41 +405,19 @@
           <w:tcPr>
             <w:tcW w:w="3005" w:type="dxa"/>
           </w:tcPr>
-          <w:p>
-            <w:proofErr w:type="spellStart"/>
-            <w:r>
-              <w:t>deleteBookingFromCustomer</w:t>
-            </w:r>
-            <w:proofErr w:type="spellEnd"/>
-          </w:p>
-        </w:tc>
-        <w:tc>
-          <w:tcPr>
-            <w:tcW w:w="3005" w:type="dxa"/>
-          </w:tcPr>
-          <w:p>
-            <w:r>
-              <w:t>String</w:t>
-            </w:r>
-          </w:p>
-        </w:tc>
-        <w:tc>
-          <w:tcPr>
-            <w:tcW w:w="3006" w:type="dxa"/>
-          </w:tcPr>
-          <w:p>
-            <w:r>
-              <w:t>Long</w:t>
-            </w:r>
-            <w:r>
-              <w:t xml:space="preserve"> </w:t>
-            </w:r>
-            <w:proofErr w:type="spellStart"/>
-            <w:r>
-              <w:t>bookingId</w:t>
-            </w:r>
-            <w:proofErr w:type="spellEnd"/>
-          </w:p>
+          <w:p/>
+        </w:tc>
+        <w:tc>
+          <w:tcPr>
+            <w:tcW w:w="3005" w:type="dxa"/>
+          </w:tcPr>
+          <w:p/>
+        </w:tc>
+        <w:tc>
+          <w:tcPr>
+            <w:tcW w:w="3006" w:type="dxa"/>
+          </w:tcPr>
+          <w:p/>
         </w:tc>
       </w:tr>
       <w:tr>
@@ -325,10 +452,91 @@
           </w:tcPr>
           <w:p>
             <w:r>
-              <w:t>Long</w:t>
-            </w:r>
-            <w:r>
-              <w:t xml:space="preserve"> </w:t>
+              <w:t xml:space="preserve">Long </w:t>
+            </w:r>
+            <w:proofErr w:type="spellStart"/>
+            <w:r>
+              <w:t>customerId</w:t>
+            </w:r>
+            <w:proofErr w:type="spellEnd"/>
+          </w:p>
+        </w:tc>
+      </w:tr>
+      <w:tr>
+        <w:trPr>
+          <w:trHeight w:val="408"/>
+        </w:trPr>
+        <w:tc>
+          <w:tcPr>
+            <w:tcW w:w="3005" w:type="dxa"/>
+          </w:tcPr>
+          <w:p>
+            <w:proofErr w:type="spellStart"/>
+            <w:r>
+              <w:t>getActiveBookings</w:t>
+            </w:r>
+            <w:proofErr w:type="spellEnd"/>
+          </w:p>
+        </w:tc>
+        <w:tc>
+          <w:tcPr>
+            <w:tcW w:w="3005" w:type="dxa"/>
+          </w:tcPr>
+          <w:p>
+            <w:r>
+              <w:t>List&lt;Booking&gt;</w:t>
+            </w:r>
+          </w:p>
+        </w:tc>
+        <w:tc>
+          <w:tcPr>
+            <w:tcW w:w="3006" w:type="dxa"/>
+          </w:tcPr>
+          <w:p>
+            <w:r>
+              <w:t xml:space="preserve">Long </w:t>
+            </w:r>
+            <w:proofErr w:type="spellStart"/>
+            <w:r>
+              <w:t>customerI</w:t>
+            </w:r>
+            <w:proofErr w:type="spellEnd"/>
+          </w:p>
+        </w:tc>
+      </w:tr>
+      <w:tr>
+        <w:trPr>
+          <w:trHeight w:val="408"/>
+        </w:trPr>
+        <w:tc>
+          <w:tcPr>
+            <w:tcW w:w="3005" w:type="dxa"/>
+          </w:tcPr>
+          <w:p>
+            <w:proofErr w:type="spellStart"/>
+            <w:r>
+              <w:t>getUpComingBookins</w:t>
+            </w:r>
+            <w:proofErr w:type="spellEnd"/>
+          </w:p>
+        </w:tc>
+        <w:tc>
+          <w:tcPr>
+            <w:tcW w:w="3005" w:type="dxa"/>
+          </w:tcPr>
+          <w:p>
+            <w:r>
+              <w:t>List&lt;Booking&gt;</w:t>
+            </w:r>
+          </w:p>
+        </w:tc>
+        <w:tc>
+          <w:tcPr>
+            <w:tcW w:w="3006" w:type="dxa"/>
+          </w:tcPr>
+          <w:p>
+            <w:r>
+              <w:t xml:space="preserve">Long </w:t>
             </w:r>
             <w:proofErr w:type="spellStart"/>
             <w:r>
@@ -341,21 +549,12 @@
     </w:tbl>
     <w:p/>
     <w:p>
-      <w:proofErr w:type="gramStart"/>
       <w:r>
         <w:rPr>
           <w:b/>
           <w:bCs/>
         </w:rPr>
-        <w:t>Driver  Features</w:t>
-      </w:r>
-      <w:proofErr w:type="gramEnd"/>
-      <w:r>
-        <w:rPr>
-          <w:b/>
-          <w:bCs/>
-        </w:rPr>
-        <w:t>:</w:t>
+        <w:t>Driver Features:</w:t>
       </w:r>
     </w:p>
     <w:tbl>
@@ -424,7 +623,10 @@
           <w:p>
             <w:proofErr w:type="spellStart"/>
             <w:r>
-              <w:t>addPhotoToDriver</w:t>
+              <w:t>ad</w:t>
+            </w:r>
+            <w:r>
+              <w:t>dDriver</w:t>
             </w:r>
             <w:proofErr w:type="spellEnd"/>
           </w:p>
@@ -444,17 +646,12 @@
             <w:tcW w:w="3006" w:type="dxa"/>
           </w:tcPr>
           <w:p>
-            <w:proofErr w:type="spellStart"/>
-            <w:r>
-              <w:t>MultipartFile</w:t>
-            </w:r>
-            <w:proofErr w:type="spellEnd"/>
-            <w:r>
-              <w:t xml:space="preserve"> </w:t>
-            </w:r>
-            <w:proofErr w:type="spellStart"/>
-            <w:r>
-              <w:t>multipartfile</w:t>
+            <w:r>
+              <w:t xml:space="preserve">Driver </w:t>
+            </w:r>
+            <w:proofErr w:type="spellStart"/>
+            <w:r>
+              <w:t>driver</w:t>
             </w:r>
             <w:proofErr w:type="spellEnd"/>
           </w:p>
@@ -471,7 +668,7 @@
           <w:p>
             <w:proofErr w:type="spellStart"/>
             <w:r>
-              <w:t>addAddressToDriver</w:t>
+              <w:t>updateDriver</w:t>
             </w:r>
             <w:proofErr w:type="spellEnd"/>
           </w:p>
@@ -492,14 +689,121 @@
           </w:tcPr>
           <w:p>
             <w:r>
-              <w:t xml:space="preserve">Address </w:t>
-            </w:r>
-            <w:proofErr w:type="spellStart"/>
-            <w:r>
-              <w:t>address</w:t>
-            </w:r>
-            <w:proofErr w:type="spellEnd"/>
-          </w:p>
+              <w:t xml:space="preserve">Driver </w:t>
+            </w:r>
+            <w:proofErr w:type="spellStart"/>
+            <w:r>
+              <w:t>driver</w:t>
+            </w:r>
+            <w:proofErr w:type="spellEnd"/>
+          </w:p>
+        </w:tc>
+      </w:tr>
+      <w:tr>
+        <w:trPr>
+          <w:trHeight w:val="417"/>
+        </w:trPr>
+        <w:tc>
+          <w:tcPr>
+            <w:tcW w:w="3005" w:type="dxa"/>
+          </w:tcPr>
+          <w:p>
+            <w:proofErr w:type="spellStart"/>
+            <w:r>
+              <w:t>viewDriver</w:t>
+            </w:r>
+            <w:proofErr w:type="spellEnd"/>
+          </w:p>
+        </w:tc>
+        <w:tc>
+          <w:tcPr>
+            <w:tcW w:w="3005" w:type="dxa"/>
+          </w:tcPr>
+          <w:p>
+            <w:r>
+              <w:t>Driver</w:t>
+            </w:r>
+          </w:p>
+        </w:tc>
+        <w:tc>
+          <w:tcPr>
+            <w:tcW w:w="3006" w:type="dxa"/>
+          </w:tcPr>
+          <w:p>
+            <w:r>
+              <w:t xml:space="preserve">Long </w:t>
+            </w:r>
+            <w:proofErr w:type="spellStart"/>
+            <w:r>
+              <w:t>driverId</w:t>
+            </w:r>
+            <w:proofErr w:type="spellEnd"/>
+          </w:p>
+        </w:tc>
+      </w:tr>
+      <w:tr>
+        <w:trPr>
+          <w:trHeight w:val="417"/>
+        </w:trPr>
+        <w:tc>
+          <w:tcPr>
+            <w:tcW w:w="3005" w:type="dxa"/>
+          </w:tcPr>
+          <w:p>
+            <w:proofErr w:type="spellStart"/>
+            <w:r>
+              <w:t>deleteDriver</w:t>
+            </w:r>
+            <w:proofErr w:type="spellEnd"/>
+          </w:p>
+        </w:tc>
+        <w:tc>
+          <w:tcPr>
+            <w:tcW w:w="3005" w:type="dxa"/>
+          </w:tcPr>
+          <w:p>
+            <w:r>
+              <w:t>String</w:t>
+            </w:r>
+          </w:p>
+        </w:tc>
+        <w:tc>
+          <w:tcPr>
+            <w:tcW w:w="3006" w:type="dxa"/>
+          </w:tcPr>
+          <w:p>
+            <w:r>
+              <w:t xml:space="preserve">Long </w:t>
+            </w:r>
+            <w:proofErr w:type="spellStart"/>
+            <w:r>
+              <w:t>driverId</w:t>
+            </w:r>
+            <w:proofErr w:type="spellEnd"/>
+          </w:p>
+        </w:tc>
+      </w:tr>
+      <w:tr>
+        <w:trPr>
+          <w:trHeight w:val="417"/>
+        </w:trPr>
+        <w:tc>
+          <w:tcPr>
+            <w:tcW w:w="3005" w:type="dxa"/>
+          </w:tcPr>
+          <w:p/>
+        </w:tc>
+        <w:tc>
+          <w:tcPr>
+            <w:tcW w:w="3005" w:type="dxa"/>
+          </w:tcPr>
+          <w:p/>
+        </w:tc>
+        <w:tc>
+          <w:tcPr>
+            <w:tcW w:w="3006" w:type="dxa"/>
+          </w:tcPr>
+          <w:p/>
         </w:tc>
       </w:tr>
       <w:tr>
@@ -553,6 +857,9 @@
             <w:tcW w:w="3005" w:type="dxa"/>
           </w:tcPr>
           <w:p>
+            <w:r>
+              <w:t>//</w:t>
+            </w:r>
             <w:proofErr w:type="spellStart"/>
             <w:r>
               <w:t>updateBookingToDriver</w:t>
@@ -618,10 +925,7 @@
           </w:tcPr>
           <w:p>
             <w:r>
-              <w:t>Long</w:t>
-            </w:r>
-            <w:r>
-              <w:t xml:space="preserve"> </w:t>
+              <w:t xml:space="preserve">Long </w:t>
             </w:r>
             <w:proofErr w:type="spellStart"/>
             <w:r>
@@ -639,6 +943,29 @@
           <w:tcPr>
             <w:tcW w:w="3005" w:type="dxa"/>
           </w:tcPr>
+          <w:p/>
+        </w:tc>
+        <w:tc>
+          <w:tcPr>
+            <w:tcW w:w="3005" w:type="dxa"/>
+          </w:tcPr>
+          <w:p/>
+        </w:tc>
+        <w:tc>
+          <w:tcPr>
+            <w:tcW w:w="3006" w:type="dxa"/>
+          </w:tcPr>
+          <w:p/>
+        </w:tc>
+      </w:tr>
+      <w:tr>
+        <w:trPr>
+          <w:trHeight w:val="414"/>
+        </w:trPr>
+        <w:tc>
+          <w:tcPr>
+            <w:tcW w:w="3005" w:type="dxa"/>
+          </w:tcPr>
           <w:p>
             <w:proofErr w:type="spellStart"/>
             <w:r>
@@ -663,10 +990,7 @@
           </w:tcPr>
           <w:p>
             <w:r>
-              <w:t>Long</w:t>
-            </w:r>
-            <w:r>
-              <w:t xml:space="preserve"> </w:t>
+              <w:t xml:space="preserve">Long </w:t>
             </w:r>
             <w:proofErr w:type="spellStart"/>
             <w:r>
@@ -676,7 +1000,94 @@
           </w:p>
         </w:tc>
       </w:tr>
+      <w:tr>
+        <w:trPr>
+          <w:trHeight w:val="414"/>
+        </w:trPr>
+        <w:tc>
+          <w:tcPr>
+            <w:tcW w:w="3005" w:type="dxa"/>
+          </w:tcPr>
+          <w:p>
+            <w:proofErr w:type="spellStart"/>
+            <w:r>
+              <w:t>getActiveBookins</w:t>
+            </w:r>
+            <w:proofErr w:type="spellEnd"/>
+          </w:p>
+        </w:tc>
+        <w:tc>
+          <w:tcPr>
+            <w:tcW w:w="3005" w:type="dxa"/>
+          </w:tcPr>
+          <w:p>
+            <w:r>
+              <w:t>List&lt;Booking&gt;</w:t>
+            </w:r>
+          </w:p>
+        </w:tc>
+        <w:tc>
+          <w:tcPr>
+            <w:tcW w:w="3006" w:type="dxa"/>
+          </w:tcPr>
+          <w:p>
+            <w:r>
+              <w:t xml:space="preserve">Long </w:t>
+            </w:r>
+            <w:proofErr w:type="spellStart"/>
+            <w:r>
+              <w:t>driverId</w:t>
+            </w:r>
+            <w:proofErr w:type="spellEnd"/>
+          </w:p>
+        </w:tc>
+      </w:tr>
+      <w:tr>
+        <w:trPr>
+          <w:trHeight w:val="414"/>
+        </w:trPr>
+        <w:tc>
+          <w:tcPr>
+            <w:tcW w:w="3005" w:type="dxa"/>
+          </w:tcPr>
+          <w:p>
+            <w:proofErr w:type="spellStart"/>
+            <w:r>
+              <w:t>getUpComingBookings</w:t>
+            </w:r>
+            <w:proofErr w:type="spellEnd"/>
+          </w:p>
+        </w:tc>
+        <w:tc>
+          <w:tcPr>
+            <w:tcW w:w="3005" w:type="dxa"/>
+          </w:tcPr>
+          <w:p>
+            <w:r>
+              <w:t>List&lt;Booking&gt;</w:t>
+            </w:r>
+          </w:p>
+        </w:tc>
+        <w:tc>
+          <w:tcPr>
+            <w:tcW w:w="3006" w:type="dxa"/>
+          </w:tcPr>
+          <w:p>
+            <w:r>
+              <w:t xml:space="preserve">Long </w:t>
+            </w:r>
+            <w:proofErr w:type="spellStart"/>
+            <w:r>
+              <w:t>driverId</w:t>
+            </w:r>
+            <w:proofErr w:type="spellEnd"/>
+          </w:p>
+        </w:tc>
+      </w:tr>
     </w:tbl>
+    <w:p/>
+    <w:p/>
+    <w:p/>
     <w:p/>
     <w:p>
       <w:r>
@@ -684,6 +1095,7 @@
           <w:b/>
           <w:bCs/>
         </w:rPr>
+        <w:lastRenderedPageBreak/>
         <w:t>Vehicle Owner Features:</w:t>
       </w:r>
     </w:p>
@@ -753,17 +1165,8 @@
           <w:p>
             <w:proofErr w:type="spellStart"/>
             <w:r>
-              <w:t>addPhotoToVOwner</w:t>
-            </w:r>
-            <w:proofErr w:type="spellEnd"/>
-          </w:p>
-        </w:tc>
-        <w:tc>
-          <w:tcPr>
-            <w:tcW w:w="3005" w:type="dxa"/>
-          </w:tcPr>
-          <w:p>
-            <w:proofErr w:type="spellStart"/>
+              <w:t>add</w:t>
+            </w:r>
             <w:r>
               <w:t>VehicleOwner</w:t>
             </w:r>
@@ -772,12 +1175,24 @@
         </w:tc>
         <w:tc>
           <w:tcPr>
-            <w:tcW w:w="3006" w:type="dxa"/>
-          </w:tcPr>
-          <w:p>
-            <w:proofErr w:type="spellStart"/>
-            <w:r>
-              <w:t>MultipartFile</w:t>
+            <w:tcW w:w="3005" w:type="dxa"/>
+          </w:tcPr>
+          <w:p>
+            <w:proofErr w:type="spellStart"/>
+            <w:r>
+              <w:t>VehicleOwner</w:t>
+            </w:r>
+            <w:proofErr w:type="spellEnd"/>
+          </w:p>
+        </w:tc>
+        <w:tc>
+          <w:tcPr>
+            <w:tcW w:w="3006" w:type="dxa"/>
+          </w:tcPr>
+          <w:p>
+            <w:proofErr w:type="spellStart"/>
+            <w:r>
+              <w:t>VehicleOwner</w:t>
             </w:r>
             <w:proofErr w:type="spellEnd"/>
             <w:r>
@@ -785,7 +1200,7 @@
             </w:r>
             <w:proofErr w:type="spellStart"/>
             <w:r>
-              <w:t>multipartFile</w:t>
+              <w:t>vehicleOwner</w:t>
             </w:r>
             <w:proofErr w:type="spellEnd"/>
           </w:p>
@@ -802,7 +1217,7 @@
           <w:p>
             <w:proofErr w:type="spellStart"/>
             <w:r>
-              <w:t>addAddressToVOwner</w:t>
+              <w:t>updateVehicleOwner</w:t>
             </w:r>
             <w:proofErr w:type="spellEnd"/>
           </w:p>
@@ -824,12 +1239,103 @@
             <w:tcW w:w="3006" w:type="dxa"/>
           </w:tcPr>
           <w:p>
-            <w:r>
-              <w:t xml:space="preserve">Address </w:t>
-            </w:r>
-            <w:proofErr w:type="spellStart"/>
-            <w:r>
-              <w:t>address</w:t>
+            <w:proofErr w:type="spellStart"/>
+            <w:r>
+              <w:t>VehicleOwner</w:t>
+            </w:r>
+            <w:proofErr w:type="spellEnd"/>
+            <w:r>
+              <w:t xml:space="preserve"> </w:t>
+            </w:r>
+            <w:proofErr w:type="spellStart"/>
+            <w:r>
+              <w:t>vehicleOwner</w:t>
+            </w:r>
+            <w:proofErr w:type="spellEnd"/>
+          </w:p>
+        </w:tc>
+      </w:tr>
+      <w:tr>
+        <w:trPr>
+          <w:trHeight w:val="401"/>
+        </w:trPr>
+        <w:tc>
+          <w:tcPr>
+            <w:tcW w:w="3005" w:type="dxa"/>
+          </w:tcPr>
+          <w:p>
+            <w:proofErr w:type="spellStart"/>
+            <w:r>
+              <w:t>viewVehicleOwner</w:t>
+            </w:r>
+            <w:proofErr w:type="spellEnd"/>
+          </w:p>
+        </w:tc>
+        <w:tc>
+          <w:tcPr>
+            <w:tcW w:w="3005" w:type="dxa"/>
+          </w:tcPr>
+          <w:p>
+            <w:proofErr w:type="spellStart"/>
+            <w:r>
+              <w:t>VehicleOwner</w:t>
+            </w:r>
+            <w:proofErr w:type="spellEnd"/>
+          </w:p>
+        </w:tc>
+        <w:tc>
+          <w:tcPr>
+            <w:tcW w:w="3006" w:type="dxa"/>
+          </w:tcPr>
+          <w:p>
+            <w:r>
+              <w:t xml:space="preserve">Long </w:t>
+            </w:r>
+            <w:proofErr w:type="spellStart"/>
+            <w:r>
+              <w:t>VOwnerId</w:t>
+            </w:r>
+            <w:proofErr w:type="spellEnd"/>
+          </w:p>
+        </w:tc>
+      </w:tr>
+      <w:tr>
+        <w:trPr>
+          <w:trHeight w:val="401"/>
+        </w:trPr>
+        <w:tc>
+          <w:tcPr>
+            <w:tcW w:w="3005" w:type="dxa"/>
+          </w:tcPr>
+          <w:p>
+            <w:proofErr w:type="spellStart"/>
+            <w:r>
+              <w:t>deleteVehicleOwner</w:t>
+            </w:r>
+            <w:proofErr w:type="spellEnd"/>
+          </w:p>
+        </w:tc>
+        <w:tc>
+          <w:tcPr>
+            <w:tcW w:w="3005" w:type="dxa"/>
+          </w:tcPr>
+          <w:p>
+            <w:r>
+              <w:t>String</w:t>
+            </w:r>
+          </w:p>
+        </w:tc>
+        <w:tc>
+          <w:tcPr>
+            <w:tcW w:w="3006" w:type="dxa"/>
+          </w:tcPr>
+          <w:p>
+            <w:r>
+              <w:t xml:space="preserve">Long </w:t>
+            </w:r>
+            <w:proofErr w:type="spellStart"/>
+            <w:r>
+              <w:t>VOwnerId</w:t>
             </w:r>
             <w:proofErr w:type="spellEnd"/>
           </w:p>
@@ -846,10 +1352,7 @@
           <w:p>
             <w:proofErr w:type="spellStart"/>
             <w:r>
-              <w:t>add</w:t>
-            </w:r>
-            <w:r>
-              <w:t>VehicleToVOwner</w:t>
+              <w:t>addVehicleToVOwner</w:t>
             </w:r>
             <w:proofErr w:type="spellEnd"/>
           </w:p>
@@ -877,6 +1380,14 @@
               <w:t>vehicle</w:t>
             </w:r>
             <w:proofErr w:type="spellEnd"/>
+            <w:r>
+              <w:t xml:space="preserve">, Long </w:t>
+            </w:r>
+            <w:proofErr w:type="spellStart"/>
+            <w:r>
+              <w:t>VOwnerId</w:t>
+            </w:r>
+            <w:proofErr w:type="spellEnd"/>
           </w:p>
         </w:tc>
       </w:tr>
@@ -889,18 +1400,12 @@
             <w:tcW w:w="3005" w:type="dxa"/>
           </w:tcPr>
           <w:p>
-            <w:proofErr w:type="spellStart"/>
-            <w:r>
-              <w:t>update</w:t>
-            </w:r>
-            <w:r>
-              <w:t>Vehicle</w:t>
-            </w:r>
-            <w:r>
-              <w:t>In</w:t>
-            </w:r>
-            <w:r>
-              <w:t>VOwner</w:t>
+            <w:r>
+              <w:t>//</w:t>
+            </w:r>
+            <w:proofErr w:type="spellStart"/>
+            <w:r>
+              <w:t>updateVehicleInVOwner</w:t>
             </w:r>
             <w:proofErr w:type="spellEnd"/>
           </w:p>
@@ -928,6 +1433,14 @@
               <w:t>vehicle</w:t>
             </w:r>
             <w:proofErr w:type="spellEnd"/>
+            <w:r>
+              <w:t xml:space="preserve">, Long </w:t>
+            </w:r>
+            <w:proofErr w:type="spellStart"/>
+            <w:r>
+              <w:t>VOwnerId</w:t>
+            </w:r>
+            <w:proofErr w:type="spellEnd"/>
           </w:p>
         </w:tc>
       </w:tr>
@@ -963,14 +1476,19 @@
           </w:tcPr>
           <w:p>
             <w:r>
-              <w:t>Long</w:t>
-            </w:r>
-            <w:r>
-              <w:t xml:space="preserve"> </w:t>
+              <w:t xml:space="preserve">Long </w:t>
             </w:r>
             <w:proofErr w:type="spellStart"/>
             <w:r>
               <w:t>vehicleId</w:t>
+            </w:r>
+            <w:proofErr w:type="spellEnd"/>
+            <w:r>
+              <w:t xml:space="preserve">, Long </w:t>
+            </w:r>
+            <w:proofErr w:type="spellStart"/>
+            <w:r>
+              <w:t>VOwnerId</w:t>
             </w:r>
             <w:proofErr w:type="spellEnd"/>
           </w:p>
@@ -1053,7 +1571,7 @@
           <w:p>
             <w:proofErr w:type="spellStart"/>
             <w:r>
-              <w:t>addPhotoOfVehicle</w:t>
+              <w:t>addVehicle</w:t>
             </w:r>
             <w:proofErr w:type="spellEnd"/>
           </w:p>
@@ -1073,20 +1591,164 @@
             <w:tcW w:w="3006" w:type="dxa"/>
           </w:tcPr>
           <w:p>
-            <w:proofErr w:type="spellStart"/>
-            <w:r>
-              <w:t>MultipartFile</w:t>
-            </w:r>
-            <w:proofErr w:type="spellEnd"/>
-            <w:r>
-              <w:t xml:space="preserve"> </w:t>
-            </w:r>
-            <w:proofErr w:type="spellStart"/>
-            <w:r>
-              <w:t>multipartFile</w:t>
-            </w:r>
-            <w:proofErr w:type="spellEnd"/>
-          </w:p>
+            <w:r>
+              <w:t xml:space="preserve">Vehicle </w:t>
+            </w:r>
+            <w:proofErr w:type="spellStart"/>
+            <w:r>
+              <w:t>vehicle</w:t>
+            </w:r>
+            <w:proofErr w:type="spellEnd"/>
+          </w:p>
+        </w:tc>
+      </w:tr>
+      <w:tr>
+        <w:trPr>
+          <w:trHeight w:val="415"/>
+        </w:trPr>
+        <w:tc>
+          <w:tcPr>
+            <w:tcW w:w="3005" w:type="dxa"/>
+          </w:tcPr>
+          <w:p>
+            <w:proofErr w:type="spellStart"/>
+            <w:r>
+              <w:t>updateVehicle</w:t>
+            </w:r>
+            <w:proofErr w:type="spellEnd"/>
+          </w:p>
+        </w:tc>
+        <w:tc>
+          <w:tcPr>
+            <w:tcW w:w="3005" w:type="dxa"/>
+          </w:tcPr>
+          <w:p>
+            <w:r>
+              <w:t>Vehicle</w:t>
+            </w:r>
+          </w:p>
+        </w:tc>
+        <w:tc>
+          <w:tcPr>
+            <w:tcW w:w="3006" w:type="dxa"/>
+          </w:tcPr>
+          <w:p>
+            <w:r>
+              <w:t xml:space="preserve">Vehicle </w:t>
+            </w:r>
+            <w:proofErr w:type="spellStart"/>
+            <w:r>
+              <w:t>vehicle</w:t>
+            </w:r>
+            <w:proofErr w:type="spellEnd"/>
+          </w:p>
+        </w:tc>
+      </w:tr>
+      <w:tr>
+        <w:trPr>
+          <w:trHeight w:val="415"/>
+        </w:trPr>
+        <w:tc>
+          <w:tcPr>
+            <w:tcW w:w="3005" w:type="dxa"/>
+          </w:tcPr>
+          <w:p>
+            <w:proofErr w:type="spellStart"/>
+            <w:r>
+              <w:t>viewVehicle</w:t>
+            </w:r>
+            <w:proofErr w:type="spellEnd"/>
+          </w:p>
+        </w:tc>
+        <w:tc>
+          <w:tcPr>
+            <w:tcW w:w="3005" w:type="dxa"/>
+          </w:tcPr>
+          <w:p>
+            <w:r>
+              <w:t>Vehicle</w:t>
+            </w:r>
+          </w:p>
+        </w:tc>
+        <w:tc>
+          <w:tcPr>
+            <w:tcW w:w="3006" w:type="dxa"/>
+          </w:tcPr>
+          <w:p>
+            <w:r>
+              <w:t xml:space="preserve">Long </w:t>
+            </w:r>
+            <w:proofErr w:type="spellStart"/>
+            <w:r>
+              <w:t>vehicleId</w:t>
+            </w:r>
+            <w:proofErr w:type="spellEnd"/>
+          </w:p>
+        </w:tc>
+      </w:tr>
+      <w:tr>
+        <w:trPr>
+          <w:trHeight w:val="415"/>
+        </w:trPr>
+        <w:tc>
+          <w:tcPr>
+            <w:tcW w:w="3005" w:type="dxa"/>
+          </w:tcPr>
+          <w:p>
+            <w:proofErr w:type="spellStart"/>
+            <w:r>
+              <w:t>deleteVehicle</w:t>
+            </w:r>
+            <w:proofErr w:type="spellEnd"/>
+          </w:p>
+        </w:tc>
+        <w:tc>
+          <w:tcPr>
+            <w:tcW w:w="3005" w:type="dxa"/>
+          </w:tcPr>
+          <w:p>
+            <w:r>
+              <w:t>String</w:t>
+            </w:r>
+          </w:p>
+        </w:tc>
+        <w:tc>
+          <w:tcPr>
+            <w:tcW w:w="3006" w:type="dxa"/>
+          </w:tcPr>
+          <w:p>
+            <w:r>
+              <w:t xml:space="preserve">Long </w:t>
+            </w:r>
+            <w:proofErr w:type="spellStart"/>
+            <w:r>
+              <w:t>VehicleId</w:t>
+            </w:r>
+            <w:proofErr w:type="spellEnd"/>
+          </w:p>
+        </w:tc>
+      </w:tr>
+      <w:tr>
+        <w:trPr>
+          <w:trHeight w:val="415"/>
+        </w:trPr>
+        <w:tc>
+          <w:tcPr>
+            <w:tcW w:w="3005" w:type="dxa"/>
+          </w:tcPr>
+          <w:p/>
+        </w:tc>
+        <w:tc>
+          <w:tcPr>
+            <w:tcW w:w="3005" w:type="dxa"/>
+          </w:tcPr>
+          <w:p/>
+        </w:tc>
+        <w:tc>
+          <w:tcPr>
+            <w:tcW w:w="3006" w:type="dxa"/>
+          </w:tcPr>
+          <w:p/>
         </w:tc>
       </w:tr>
       <w:tr>
@@ -1128,7 +1790,88 @@
               <w:t>driver</w:t>
             </w:r>
             <w:proofErr w:type="spellEnd"/>
-          </w:p>
+            <w:r>
+              <w:t xml:space="preserve">, Long </w:t>
+            </w:r>
+            <w:proofErr w:type="spellStart"/>
+            <w:r>
+              <w:t>vehicleId</w:t>
+            </w:r>
+            <w:proofErr w:type="spellEnd"/>
+          </w:p>
+        </w:tc>
+      </w:tr>
+      <w:tr>
+        <w:trPr>
+          <w:trHeight w:val="407"/>
+        </w:trPr>
+        <w:tc>
+          <w:tcPr>
+            <w:tcW w:w="3005" w:type="dxa"/>
+          </w:tcPr>
+          <w:p>
+            <w:proofErr w:type="spellStart"/>
+            <w:r>
+              <w:t>removeDriverFromVehicle</w:t>
+            </w:r>
+            <w:proofErr w:type="spellEnd"/>
+          </w:p>
+        </w:tc>
+        <w:tc>
+          <w:tcPr>
+            <w:tcW w:w="3005" w:type="dxa"/>
+          </w:tcPr>
+          <w:p>
+            <w:r>
+              <w:t>Vehicle</w:t>
+            </w:r>
+          </w:p>
+        </w:tc>
+        <w:tc>
+          <w:tcPr>
+            <w:tcW w:w="3006" w:type="dxa"/>
+          </w:tcPr>
+          <w:p>
+            <w:r>
+              <w:t xml:space="preserve">Long </w:t>
+            </w:r>
+            <w:proofErr w:type="spellStart"/>
+            <w:r>
+              <w:t>driverId</w:t>
+            </w:r>
+            <w:proofErr w:type="spellEnd"/>
+            <w:r>
+              <w:t xml:space="preserve">, Long </w:t>
+            </w:r>
+            <w:proofErr w:type="spellStart"/>
+            <w:r>
+              <w:t>vehicleId</w:t>
+            </w:r>
+            <w:proofErr w:type="spellEnd"/>
+          </w:p>
+        </w:tc>
+      </w:tr>
+      <w:tr>
+        <w:trPr>
+          <w:trHeight w:val="407"/>
+        </w:trPr>
+        <w:tc>
+          <w:tcPr>
+            <w:tcW w:w="3005" w:type="dxa"/>
+          </w:tcPr>
+          <w:p/>
+        </w:tc>
+        <w:tc>
+          <w:tcPr>
+            <w:tcW w:w="3005" w:type="dxa"/>
+          </w:tcPr>
+          <w:p/>
+        </w:tc>
+        <w:tc>
+          <w:tcPr>
+            <w:tcW w:w="3006" w:type="dxa"/>
+          </w:tcPr>
+          <w:p/>
         </w:tc>
       </w:tr>
       <w:tr>
@@ -1182,6 +1925,9 @@
             <w:tcW w:w="3005" w:type="dxa"/>
           </w:tcPr>
           <w:p>
+            <w:r>
+              <w:t>//</w:t>
+            </w:r>
             <w:proofErr w:type="spellStart"/>
             <w:r>
               <w:t>updateBookingToVehicle</w:t>
@@ -1216,6 +1962,9 @@
         </w:tc>
       </w:tr>
       <w:tr>
+        <w:trPr>
+          <w:trHeight w:val="419"/>
+        </w:trPr>
         <w:tc>
           <w:tcPr>
             <w:tcW w:w="3005" w:type="dxa"/>
@@ -1244,14 +1993,580 @@
           </w:tcPr>
           <w:p>
             <w:r>
-              <w:t>Long</w:t>
-            </w:r>
-            <w:r>
-              <w:t xml:space="preserve"> </w:t>
+              <w:t xml:space="preserve">Long </w:t>
             </w:r>
             <w:proofErr w:type="spellStart"/>
             <w:r>
               <w:t>bookingId</w:t>
+            </w:r>
+            <w:proofErr w:type="spellEnd"/>
+          </w:p>
+        </w:tc>
+      </w:tr>
+      <w:tr>
+        <w:trPr>
+          <w:trHeight w:val="419"/>
+        </w:trPr>
+        <w:tc>
+          <w:tcPr>
+            <w:tcW w:w="3005" w:type="dxa"/>
+          </w:tcPr>
+          <w:p/>
+        </w:tc>
+        <w:tc>
+          <w:tcPr>
+            <w:tcW w:w="3005" w:type="dxa"/>
+          </w:tcPr>
+          <w:p/>
+        </w:tc>
+        <w:tc>
+          <w:tcPr>
+            <w:tcW w:w="3006" w:type="dxa"/>
+          </w:tcPr>
+          <w:p/>
+        </w:tc>
+      </w:tr>
+      <w:tr>
+        <w:trPr>
+          <w:trHeight w:val="419"/>
+        </w:trPr>
+        <w:tc>
+          <w:tcPr>
+            <w:tcW w:w="3005" w:type="dxa"/>
+          </w:tcPr>
+          <w:p>
+            <w:proofErr w:type="spellStart"/>
+            <w:r>
+              <w:t>getBookingHistory</w:t>
+            </w:r>
+            <w:proofErr w:type="spellEnd"/>
+          </w:p>
+        </w:tc>
+        <w:tc>
+          <w:tcPr>
+            <w:tcW w:w="3005" w:type="dxa"/>
+          </w:tcPr>
+          <w:p>
+            <w:r>
+              <w:t>List&lt;Booking&gt;</w:t>
+            </w:r>
+          </w:p>
+        </w:tc>
+        <w:tc>
+          <w:tcPr>
+            <w:tcW w:w="3006" w:type="dxa"/>
+          </w:tcPr>
+          <w:p>
+            <w:r>
+              <w:t xml:space="preserve">Long </w:t>
+            </w:r>
+            <w:proofErr w:type="spellStart"/>
+            <w:r>
+              <w:t>vehicleId</w:t>
+            </w:r>
+            <w:proofErr w:type="spellEnd"/>
+          </w:p>
+        </w:tc>
+      </w:tr>
+      <w:tr>
+        <w:trPr>
+          <w:trHeight w:val="419"/>
+        </w:trPr>
+        <w:tc>
+          <w:tcPr>
+            <w:tcW w:w="3005" w:type="dxa"/>
+          </w:tcPr>
+          <w:p>
+            <w:proofErr w:type="spellStart"/>
+            <w:r>
+              <w:t>getActiveBookings</w:t>
+            </w:r>
+            <w:proofErr w:type="spellEnd"/>
+          </w:p>
+        </w:tc>
+        <w:tc>
+          <w:tcPr>
+            <w:tcW w:w="3005" w:type="dxa"/>
+          </w:tcPr>
+          <w:p>
+            <w:r>
+              <w:t>List&lt;Booking&gt;</w:t>
+            </w:r>
+          </w:p>
+        </w:tc>
+        <w:tc>
+          <w:tcPr>
+            <w:tcW w:w="3006" w:type="dxa"/>
+          </w:tcPr>
+          <w:p>
+            <w:r>
+              <w:t xml:space="preserve">Long </w:t>
+            </w:r>
+            <w:proofErr w:type="spellStart"/>
+            <w:r>
+              <w:t>vehicleId</w:t>
+            </w:r>
+            <w:proofErr w:type="spellEnd"/>
+          </w:p>
+        </w:tc>
+      </w:tr>
+      <w:tr>
+        <w:trPr>
+          <w:trHeight w:val="419"/>
+        </w:trPr>
+        <w:tc>
+          <w:tcPr>
+            <w:tcW w:w="3005" w:type="dxa"/>
+          </w:tcPr>
+          <w:p>
+            <w:proofErr w:type="spellStart"/>
+            <w:r>
+              <w:t>getUpComingBookings</w:t>
+            </w:r>
+            <w:proofErr w:type="spellEnd"/>
+          </w:p>
+        </w:tc>
+        <w:tc>
+          <w:tcPr>
+            <w:tcW w:w="3005" w:type="dxa"/>
+          </w:tcPr>
+          <w:p>
+            <w:r>
+              <w:t>List&lt;Booking&gt;</w:t>
+            </w:r>
+          </w:p>
+        </w:tc>
+        <w:tc>
+          <w:tcPr>
+            <w:tcW w:w="3006" w:type="dxa"/>
+          </w:tcPr>
+          <w:p>
+            <w:r>
+              <w:t xml:space="preserve">Long </w:t>
+            </w:r>
+            <w:proofErr w:type="spellStart"/>
+            <w:r>
+              <w:t>vehicleId</w:t>
+            </w:r>
+            <w:proofErr w:type="spellEnd"/>
+          </w:p>
+        </w:tc>
+      </w:tr>
+    </w:tbl>
+    <w:p/>
+    <w:p>
+      <w:pPr>
+        <w:rPr>
+          <w:b/>
+          <w:bCs/>
+        </w:rPr>
+      </w:pPr>
+    </w:p>
+    <w:p>
+      <w:pPr>
+        <w:rPr>
+          <w:b/>
+          <w:bCs/>
+        </w:rPr>
+      </w:pPr>
+    </w:p>
+    <w:p>
+      <w:pPr>
+        <w:rPr>
+          <w:b/>
+          <w:bCs/>
+        </w:rPr>
+      </w:pPr>
+    </w:p>
+    <w:p>
+      <w:pPr>
+        <w:rPr>
+          <w:b/>
+          <w:bCs/>
+        </w:rPr>
+      </w:pPr>
+    </w:p>
+    <w:p>
+      <w:pPr>
+        <w:rPr>
+          <w:b/>
+          <w:bCs/>
+        </w:rPr>
+      </w:pPr>
+    </w:p>
+    <w:p>
+      <w:pPr>
+        <w:rPr>
+          <w:b/>
+          <w:bCs/>
+        </w:rPr>
+      </w:pPr>
+    </w:p>
+    <w:p>
+      <w:pPr>
+        <w:rPr>
+          <w:b/>
+          <w:bCs/>
+        </w:rPr>
+      </w:pPr>
+    </w:p>
+    <w:p>
+      <w:r>
+        <w:rPr>
+          <w:b/>
+          <w:bCs/>
+        </w:rPr>
+        <w:t>Booking Features:</w:t>
+      </w:r>
+    </w:p>
+    <w:tbl>
+      <w:tblPr>
+        <w:tblStyle w:val="TableGrid"/>
+        <w:tblW w:w="0" w:type="auto"/>
+        <w:tblLook w:val="04A0" w:firstRow="1" w:lastRow="0" w:firstColumn="1" w:lastColumn="0" w:noHBand="0" w:noVBand="1"/>
+      </w:tblPr>
+      <w:tblGrid>
+        <w:gridCol w:w="3005"/>
+        <w:gridCol w:w="3005"/>
+        <w:gridCol w:w="3006"/>
+      </w:tblGrid>
+      <w:tr>
+        <w:trPr>
+          <w:trHeight w:val="435"/>
+        </w:trPr>
+        <w:tc>
+          <w:tcPr>
+            <w:tcW w:w="3005" w:type="dxa"/>
+          </w:tcPr>
+          <w:p>
+            <w:r>
+              <w:t>Method Name</w:t>
+            </w:r>
+          </w:p>
+        </w:tc>
+        <w:tc>
+          <w:tcPr>
+            <w:tcW w:w="3005" w:type="dxa"/>
+          </w:tcPr>
+          <w:p>
+            <w:r>
+              <w:t>Return Type</w:t>
+            </w:r>
+          </w:p>
+        </w:tc>
+        <w:tc>
+          <w:tcPr>
+            <w:tcW w:w="3006" w:type="dxa"/>
+          </w:tcPr>
+          <w:p>
+            <w:r>
+              <w:t>Parameters</w:t>
+            </w:r>
+          </w:p>
+        </w:tc>
+      </w:tr>
+      <w:tr>
+        <w:trPr>
+          <w:trHeight w:val="413"/>
+        </w:trPr>
+        <w:tc>
+          <w:tcPr>
+            <w:tcW w:w="3005" w:type="dxa"/>
+          </w:tcPr>
+          <w:p>
+            <w:proofErr w:type="spellStart"/>
+            <w:r>
+              <w:t>addBooking</w:t>
+            </w:r>
+            <w:proofErr w:type="spellEnd"/>
+          </w:p>
+        </w:tc>
+        <w:tc>
+          <w:tcPr>
+            <w:tcW w:w="3005" w:type="dxa"/>
+          </w:tcPr>
+          <w:p>
+            <w:r>
+              <w:t>Booking</w:t>
+            </w:r>
+          </w:p>
+        </w:tc>
+        <w:tc>
+          <w:tcPr>
+            <w:tcW w:w="3006" w:type="dxa"/>
+          </w:tcPr>
+          <w:p>
+            <w:r>
+              <w:t>Booking</w:t>
+            </w:r>
+          </w:p>
+        </w:tc>
+      </w:tr>
+      <w:tr>
+        <w:trPr>
+          <w:trHeight w:val="418"/>
+        </w:trPr>
+        <w:tc>
+          <w:tcPr>
+            <w:tcW w:w="3005" w:type="dxa"/>
+          </w:tcPr>
+          <w:p>
+            <w:proofErr w:type="spellStart"/>
+            <w:r>
+              <w:t>updateBooking</w:t>
+            </w:r>
+            <w:proofErr w:type="spellEnd"/>
+          </w:p>
+        </w:tc>
+        <w:tc>
+          <w:tcPr>
+            <w:tcW w:w="3005" w:type="dxa"/>
+          </w:tcPr>
+          <w:p>
+            <w:r>
+              <w:t>Booking</w:t>
+            </w:r>
+          </w:p>
+        </w:tc>
+        <w:tc>
+          <w:tcPr>
+            <w:tcW w:w="3006" w:type="dxa"/>
+          </w:tcPr>
+          <w:p>
+            <w:r>
+              <w:t>Booking</w:t>
+            </w:r>
+          </w:p>
+        </w:tc>
+      </w:tr>
+      <w:tr>
+        <w:trPr>
+          <w:trHeight w:val="425"/>
+        </w:trPr>
+        <w:tc>
+          <w:tcPr>
+            <w:tcW w:w="3005" w:type="dxa"/>
+          </w:tcPr>
+          <w:p>
+            <w:proofErr w:type="spellStart"/>
+            <w:r>
+              <w:t>viewBooking</w:t>
+            </w:r>
+            <w:proofErr w:type="spellEnd"/>
+          </w:p>
+        </w:tc>
+        <w:tc>
+          <w:tcPr>
+            <w:tcW w:w="3005" w:type="dxa"/>
+          </w:tcPr>
+          <w:p>
+            <w:r>
+              <w:t>Booking</w:t>
+            </w:r>
+          </w:p>
+        </w:tc>
+        <w:tc>
+          <w:tcPr>
+            <w:tcW w:w="3006" w:type="dxa"/>
+          </w:tcPr>
+          <w:p>
+            <w:r>
+              <w:t xml:space="preserve">Long </w:t>
+            </w:r>
+            <w:proofErr w:type="spellStart"/>
+            <w:r>
+              <w:t>bookingId</w:t>
+            </w:r>
+            <w:proofErr w:type="spellEnd"/>
+          </w:p>
+        </w:tc>
+      </w:tr>
+      <w:tr>
+        <w:trPr>
+          <w:trHeight w:val="403"/>
+        </w:trPr>
+        <w:tc>
+          <w:tcPr>
+            <w:tcW w:w="3005" w:type="dxa"/>
+          </w:tcPr>
+          <w:p>
+            <w:proofErr w:type="spellStart"/>
+            <w:r>
+              <w:t>deleteBooking</w:t>
+            </w:r>
+            <w:proofErr w:type="spellEnd"/>
+          </w:p>
+        </w:tc>
+        <w:tc>
+          <w:tcPr>
+            <w:tcW w:w="3005" w:type="dxa"/>
+          </w:tcPr>
+          <w:p>
+            <w:r>
+              <w:t>String</w:t>
+            </w:r>
+          </w:p>
+        </w:tc>
+        <w:tc>
+          <w:tcPr>
+            <w:tcW w:w="3006" w:type="dxa"/>
+          </w:tcPr>
+          <w:p>
+            <w:r>
+              <w:t xml:space="preserve">Long </w:t>
+            </w:r>
+            <w:proofErr w:type="spellStart"/>
+            <w:r>
+              <w:t>bookingId</w:t>
+            </w:r>
+            <w:proofErr w:type="spellEnd"/>
+          </w:p>
+        </w:tc>
+      </w:tr>
+      <w:tr>
+        <w:trPr>
+          <w:trHeight w:val="381"/>
+        </w:trPr>
+        <w:tc>
+          <w:tcPr>
+            <w:tcW w:w="3005" w:type="dxa"/>
+          </w:tcPr>
+          <w:p/>
+        </w:tc>
+        <w:tc>
+          <w:tcPr>
+            <w:tcW w:w="3005" w:type="dxa"/>
+          </w:tcPr>
+          <w:p/>
+        </w:tc>
+        <w:tc>
+          <w:tcPr>
+            <w:tcW w:w="3006" w:type="dxa"/>
+          </w:tcPr>
+          <w:p/>
+        </w:tc>
+      </w:tr>
+      <w:tr>
+        <w:trPr>
+          <w:trHeight w:val="415"/>
+        </w:trPr>
+        <w:tc>
+          <w:tcPr>
+            <w:tcW w:w="3005" w:type="dxa"/>
+          </w:tcPr>
+          <w:p>
+            <w:proofErr w:type="spellStart"/>
+            <w:r>
+              <w:t>getBookingHistory</w:t>
+            </w:r>
+            <w:proofErr w:type="spellEnd"/>
+          </w:p>
+        </w:tc>
+        <w:tc>
+          <w:tcPr>
+            <w:tcW w:w="3005" w:type="dxa"/>
+          </w:tcPr>
+          <w:p>
+            <w:r>
+              <w:t>List&lt;Booking&gt;</w:t>
+            </w:r>
+          </w:p>
+        </w:tc>
+        <w:tc>
+          <w:tcPr>
+            <w:tcW w:w="3006" w:type="dxa"/>
+          </w:tcPr>
+          <w:p>
+            <w:r>
+              <w:t xml:space="preserve">Long </w:t>
+            </w:r>
+            <w:proofErr w:type="spellStart"/>
+            <w:r>
+              <w:t>userId</w:t>
+            </w:r>
+            <w:proofErr w:type="spellEnd"/>
+          </w:p>
+        </w:tc>
+      </w:tr>
+      <w:tr>
+        <w:trPr>
+          <w:trHeight w:val="407"/>
+        </w:trPr>
+        <w:tc>
+          <w:tcPr>
+            <w:tcW w:w="3005" w:type="dxa"/>
+          </w:tcPr>
+          <w:p>
+            <w:proofErr w:type="spellStart"/>
+            <w:r>
+              <w:t>getActiveBookings</w:t>
+            </w:r>
+            <w:proofErr w:type="spellEnd"/>
+          </w:p>
+        </w:tc>
+        <w:tc>
+          <w:tcPr>
+            <w:tcW w:w="3005" w:type="dxa"/>
+          </w:tcPr>
+          <w:p>
+            <w:r>
+              <w:t>List&lt;Booking&gt;</w:t>
+            </w:r>
+          </w:p>
+        </w:tc>
+        <w:tc>
+          <w:tcPr>
+            <w:tcW w:w="3006" w:type="dxa"/>
+          </w:tcPr>
+          <w:p>
+            <w:r>
+              <w:t xml:space="preserve">Long </w:t>
+            </w:r>
+            <w:proofErr w:type="spellStart"/>
+            <w:r>
+              <w:t>userId</w:t>
+            </w:r>
+            <w:proofErr w:type="spellEnd"/>
+          </w:p>
+        </w:tc>
+      </w:tr>
+      <w:tr>
+        <w:trPr>
+          <w:trHeight w:val="413"/>
+        </w:trPr>
+        <w:tc>
+          <w:tcPr>
+            <w:tcW w:w="3005" w:type="dxa"/>
+          </w:tcPr>
+          <w:p>
+            <w:proofErr w:type="spellStart"/>
+            <w:r>
+              <w:t>getUpComingBookings</w:t>
+            </w:r>
+            <w:proofErr w:type="spellEnd"/>
+          </w:p>
+        </w:tc>
+        <w:tc>
+          <w:tcPr>
+            <w:tcW w:w="3005" w:type="dxa"/>
+          </w:tcPr>
+          <w:p>
+            <w:r>
+              <w:t>List&lt;Booking&gt;</w:t>
+            </w:r>
+          </w:p>
+        </w:tc>
+        <w:tc>
+          <w:tcPr>
+            <w:tcW w:w="3006" w:type="dxa"/>
+          </w:tcPr>
+          <w:p>
+            <w:r>
+              <w:t xml:space="preserve">Long </w:t>
+            </w:r>
+            <w:proofErr w:type="spellStart"/>
+            <w:r>
+              <w:t>userId</w:t>
             </w:r>
             <w:proofErr w:type="spellEnd"/>
           </w:p>

</xml_diff>

<commit_message>
Methods Updated => VehicleService
</commit_message>
<xml_diff>
--- a/Cab Booking Application Methods.docx
+++ b/Cab Booking Application Methods.docx
@@ -24,9 +24,9 @@
         <w:tblLook w:val="04A0" w:firstRow="1" w:lastRow="0" w:firstColumn="1" w:lastColumn="0" w:noHBand="0" w:noVBand="1"/>
       </w:tblPr>
       <w:tblGrid>
-        <w:gridCol w:w="3005"/>
-        <w:gridCol w:w="3005"/>
-        <w:gridCol w:w="3006"/>
+        <w:gridCol w:w="3016"/>
+        <w:gridCol w:w="3000"/>
+        <w:gridCol w:w="3000"/>
       </w:tblGrid>
       <w:tr>
         <w:trPr>
@@ -81,11 +81,9 @@
             <w:tcW w:w="3005" w:type="dxa"/>
           </w:tcPr>
           <w:p>
-            <w:proofErr w:type="spellStart"/>
             <w:r>
               <w:t>addCustomer</w:t>
             </w:r>
-            <w:proofErr w:type="spellEnd"/>
           </w:p>
         </w:tc>
         <w:tc>
@@ -103,6 +101,11 @@
             <w:tcW w:w="3006" w:type="dxa"/>
           </w:tcPr>
           <w:p>
+            <w:pPr>
+              <w:rPr>
+                <w:noProof/>
+              </w:rPr>
+            </w:pPr>
             <w:r>
               <w:t xml:space="preserve">Customer </w:t>
             </w:r>
@@ -274,7 +277,7 @@
           <w:p>
             <w:proofErr w:type="spellStart"/>
             <w:r>
-              <w:t>addBookingToCustomer</w:t>
+              <w:t>newBooking</w:t>
             </w:r>
             <w:proofErr w:type="spellEnd"/>
           </w:p>
@@ -295,6 +298,46 @@
           </w:tcPr>
           <w:p>
             <w:r>
+              <w:t>NO Params (Auto gen Booking)</w:t>
+            </w:r>
+          </w:p>
+        </w:tc>
+      </w:tr>
+      <w:tr>
+        <w:trPr>
+          <w:trHeight w:val="417"/>
+        </w:trPr>
+        <w:tc>
+          <w:tcPr>
+            <w:tcW w:w="3005" w:type="dxa"/>
+          </w:tcPr>
+          <w:p>
+            <w:r>
+              <w:t>//</w:t>
+            </w:r>
+            <w:proofErr w:type="spellStart"/>
+            <w:r>
+              <w:t>updateBookingInCustomer</w:t>
+            </w:r>
+            <w:proofErr w:type="spellEnd"/>
+          </w:p>
+        </w:tc>
+        <w:tc>
+          <w:tcPr>
+            <w:tcW w:w="3005" w:type="dxa"/>
+          </w:tcPr>
+          <w:p>
+            <w:r>
+              <w:t>String</w:t>
+            </w:r>
+          </w:p>
+        </w:tc>
+        <w:tc>
+          <w:tcPr>
+            <w:tcW w:w="3006" w:type="dxa"/>
+          </w:tcPr>
+          <w:p>
+            <w:r>
               <w:t xml:space="preserve">Booking </w:t>
             </w:r>
             <w:proofErr w:type="spellStart"/>
@@ -307,23 +350,21 @@
       </w:tr>
       <w:tr>
         <w:trPr>
-          <w:trHeight w:val="417"/>
-        </w:trPr>
-        <w:tc>
-          <w:tcPr>
-            <w:tcW w:w="3005" w:type="dxa"/>
-          </w:tcPr>
-          <w:p>
-            <w:proofErr w:type="gramStart"/>
-            <w:r>
-              <w:t>?</w:t>
-            </w:r>
-            <w:proofErr w:type="spellStart"/>
-            <w:r>
-              <w:t>updateBookingInCustomer</w:t>
-            </w:r>
-            <w:proofErr w:type="spellEnd"/>
-            <w:proofErr w:type="gramEnd"/>
+          <w:trHeight w:val="408"/>
+        </w:trPr>
+        <w:tc>
+          <w:tcPr>
+            <w:tcW w:w="3005" w:type="dxa"/>
+          </w:tcPr>
+          <w:p>
+            <w:r>
+              <w:t>//</w:t>
+            </w:r>
+            <w:proofErr w:type="spellStart"/>
+            <w:r>
+              <w:t>deleteBookingFromCustomer</w:t>
+            </w:r>
+            <w:proofErr w:type="spellEnd"/>
           </w:p>
         </w:tc>
         <w:tc>
@@ -342,11 +383,14 @@
           </w:tcPr>
           <w:p>
             <w:r>
-              <w:t xml:space="preserve">Booking </w:t>
-            </w:r>
-            <w:proofErr w:type="spellStart"/>
-            <w:r>
-              <w:t>booking</w:t>
+              <w:t>Long</w:t>
+            </w:r>
+            <w:r>
+              <w:t xml:space="preserve"> </w:t>
+            </w:r>
+            <w:proofErr w:type="spellStart"/>
+            <w:r>
+              <w:t>bookingId</w:t>
             </w:r>
             <w:proofErr w:type="spellEnd"/>
           </w:p>
@@ -360,41 +404,19 @@
           <w:tcPr>
             <w:tcW w:w="3005" w:type="dxa"/>
           </w:tcPr>
-          <w:p>
-            <w:proofErr w:type="spellStart"/>
-            <w:r>
-              <w:t>deleteBookingFromCustomer</w:t>
-            </w:r>
-            <w:proofErr w:type="spellEnd"/>
-          </w:p>
-        </w:tc>
-        <w:tc>
-          <w:tcPr>
-            <w:tcW w:w="3005" w:type="dxa"/>
-          </w:tcPr>
-          <w:p>
-            <w:r>
-              <w:t>String</w:t>
-            </w:r>
-          </w:p>
-        </w:tc>
-        <w:tc>
-          <w:tcPr>
-            <w:tcW w:w="3006" w:type="dxa"/>
-          </w:tcPr>
-          <w:p>
-            <w:r>
-              <w:t>Long</w:t>
-            </w:r>
-            <w:r>
-              <w:t xml:space="preserve"> </w:t>
-            </w:r>
-            <w:proofErr w:type="spellStart"/>
-            <w:r>
-              <w:t>bookingId</w:t>
-            </w:r>
-            <w:proofErr w:type="spellEnd"/>
-          </w:p>
+          <w:p/>
+        </w:tc>
+        <w:tc>
+          <w:tcPr>
+            <w:tcW w:w="3005" w:type="dxa"/>
+          </w:tcPr>
+          <w:p/>
+        </w:tc>
+        <w:tc>
+          <w:tcPr>
+            <w:tcW w:w="3006" w:type="dxa"/>
+          </w:tcPr>
+          <w:p/>
         </w:tc>
       </w:tr>
       <w:tr>
@@ -405,19 +427,46 @@
           <w:tcPr>
             <w:tcW w:w="3005" w:type="dxa"/>
           </w:tcPr>
-          <w:p/>
-        </w:tc>
-        <w:tc>
-          <w:tcPr>
-            <w:tcW w:w="3005" w:type="dxa"/>
-          </w:tcPr>
-          <w:p/>
-        </w:tc>
-        <w:tc>
-          <w:tcPr>
-            <w:tcW w:w="3006" w:type="dxa"/>
-          </w:tcPr>
-          <w:p/>
+          <w:p>
+            <w:proofErr w:type="spellStart"/>
+            <w:r>
+              <w:t>getAllBookings</w:t>
+            </w:r>
+            <w:proofErr w:type="spellEnd"/>
+          </w:p>
+        </w:tc>
+        <w:tc>
+          <w:tcPr>
+            <w:tcW w:w="3005" w:type="dxa"/>
+          </w:tcPr>
+          <w:p>
+            <w:r>
+              <w:t>List&lt;</w:t>
+            </w:r>
+            <w:proofErr w:type="spellStart"/>
+            <w:r>
+              <w:t>Bokking</w:t>
+            </w:r>
+            <w:proofErr w:type="spellEnd"/>
+            <w:r>
+              <w:t>&gt;</w:t>
+            </w:r>
+          </w:p>
+        </w:tc>
+        <w:tc>
+          <w:tcPr>
+            <w:tcW w:w="3006" w:type="dxa"/>
+          </w:tcPr>
+          <w:p>
+            <w:r>
+              <w:t xml:space="preserve">Long </w:t>
+            </w:r>
+            <w:proofErr w:type="spellStart"/>
+            <w:r>
+              <w:t>customerId</w:t>
+            </w:r>
+            <w:proofErr w:type="spellEnd"/>
+          </w:p>
         </w:tc>
       </w:tr>
       <w:tr>
@@ -817,7 +866,7 @@
           <w:p>
             <w:proofErr w:type="spellStart"/>
             <w:r>
-              <w:t>addBookingToDriver</w:t>
+              <w:t>acceptBooking</w:t>
             </w:r>
             <w:proofErr w:type="spellEnd"/>
           </w:p>
@@ -857,12 +906,9 @@
             <w:tcW w:w="3005" w:type="dxa"/>
           </w:tcPr>
           <w:p>
-            <w:r>
-              <w:t>//</w:t>
-            </w:r>
-            <w:proofErr w:type="spellStart"/>
-            <w:r>
-              <w:t>updateBookingToDriver</w:t>
+            <w:proofErr w:type="spellStart"/>
+            <w:r>
+              <w:t>rejectBooking</w:t>
             </w:r>
             <w:proofErr w:type="spellEnd"/>
           </w:p>
@@ -969,6 +1015,48 @@
           <w:p>
             <w:proofErr w:type="spellStart"/>
             <w:r>
+              <w:t>getAllBookings</w:t>
+            </w:r>
+            <w:proofErr w:type="spellEnd"/>
+          </w:p>
+        </w:tc>
+        <w:tc>
+          <w:tcPr>
+            <w:tcW w:w="3005" w:type="dxa"/>
+          </w:tcPr>
+          <w:p>
+            <w:r>
+              <w:t>List&lt;Booking&gt;</w:t>
+            </w:r>
+          </w:p>
+        </w:tc>
+        <w:tc>
+          <w:tcPr>
+            <w:tcW w:w="3006" w:type="dxa"/>
+          </w:tcPr>
+          <w:p>
+            <w:r>
+              <w:t xml:space="preserve">Long </w:t>
+            </w:r>
+            <w:proofErr w:type="spellStart"/>
+            <w:r>
+              <w:t>driverId</w:t>
+            </w:r>
+            <w:proofErr w:type="spellEnd"/>
+          </w:p>
+        </w:tc>
+      </w:tr>
+      <w:tr>
+        <w:trPr>
+          <w:trHeight w:val="414"/>
+        </w:trPr>
+        <w:tc>
+          <w:tcPr>
+            <w:tcW w:w="3005" w:type="dxa"/>
+          </w:tcPr>
+          <w:p>
+            <w:proofErr w:type="spellStart"/>
+            <w:r>
               <w:t>getBookingHistory</w:t>
             </w:r>
             <w:proofErr w:type="spellEnd"/>
@@ -1054,6 +1142,48 @@
             <w:proofErr w:type="spellStart"/>
             <w:r>
               <w:t>getUpComingBookings</w:t>
+            </w:r>
+            <w:proofErr w:type="spellEnd"/>
+          </w:p>
+        </w:tc>
+        <w:tc>
+          <w:tcPr>
+            <w:tcW w:w="3005" w:type="dxa"/>
+          </w:tcPr>
+          <w:p>
+            <w:r>
+              <w:t>List&lt;Booking&gt;</w:t>
+            </w:r>
+          </w:p>
+        </w:tc>
+        <w:tc>
+          <w:tcPr>
+            <w:tcW w:w="3006" w:type="dxa"/>
+          </w:tcPr>
+          <w:p>
+            <w:r>
+              <w:t xml:space="preserve">Long </w:t>
+            </w:r>
+            <w:proofErr w:type="spellStart"/>
+            <w:r>
+              <w:t>driverId</w:t>
+            </w:r>
+            <w:proofErr w:type="spellEnd"/>
+          </w:p>
+        </w:tc>
+      </w:tr>
+      <w:tr>
+        <w:trPr>
+          <w:trHeight w:val="414"/>
+        </w:trPr>
+        <w:tc>
+          <w:tcPr>
+            <w:tcW w:w="3005" w:type="dxa"/>
+          </w:tcPr>
+          <w:p>
+            <w:proofErr w:type="spellStart"/>
+            <w:r>
+              <w:t>getCencelledBookings</w:t>
             </w:r>
             <w:proofErr w:type="spellEnd"/>
           </w:p>
@@ -1095,7 +1225,6 @@
           <w:b/>
           <w:bCs/>
         </w:rPr>
-        <w:lastRenderedPageBreak/>
         <w:t>Vehicle Owner Features:</w:t>
       </w:r>
     </w:p>
@@ -1332,159 +1461,6 @@
           <w:p>
             <w:r>
               <w:t xml:space="preserve">Long </w:t>
-            </w:r>
-            <w:proofErr w:type="spellStart"/>
-            <w:r>
-              <w:t>VOwnerId</w:t>
-            </w:r>
-            <w:proofErr w:type="spellEnd"/>
-          </w:p>
-        </w:tc>
-      </w:tr>
-      <w:tr>
-        <w:trPr>
-          <w:trHeight w:val="420"/>
-        </w:trPr>
-        <w:tc>
-          <w:tcPr>
-            <w:tcW w:w="3005" w:type="dxa"/>
-          </w:tcPr>
-          <w:p>
-            <w:proofErr w:type="spellStart"/>
-            <w:r>
-              <w:t>addVehicleToVOwner</w:t>
-            </w:r>
-            <w:proofErr w:type="spellEnd"/>
-          </w:p>
-        </w:tc>
-        <w:tc>
-          <w:tcPr>
-            <w:tcW w:w="3005" w:type="dxa"/>
-          </w:tcPr>
-          <w:p>
-            <w:r>
-              <w:t>String</w:t>
-            </w:r>
-          </w:p>
-        </w:tc>
-        <w:tc>
-          <w:tcPr>
-            <w:tcW w:w="3006" w:type="dxa"/>
-          </w:tcPr>
-          <w:p>
-            <w:r>
-              <w:t xml:space="preserve">Vehicle </w:t>
-            </w:r>
-            <w:proofErr w:type="spellStart"/>
-            <w:r>
-              <w:t>vehicle</w:t>
-            </w:r>
-            <w:proofErr w:type="spellEnd"/>
-            <w:r>
-              <w:t xml:space="preserve">, Long </w:t>
-            </w:r>
-            <w:proofErr w:type="spellStart"/>
-            <w:r>
-              <w:t>VOwnerId</w:t>
-            </w:r>
-            <w:proofErr w:type="spellEnd"/>
-          </w:p>
-        </w:tc>
-      </w:tr>
-      <w:tr>
-        <w:trPr>
-          <w:trHeight w:val="413"/>
-        </w:trPr>
-        <w:tc>
-          <w:tcPr>
-            <w:tcW w:w="3005" w:type="dxa"/>
-          </w:tcPr>
-          <w:p>
-            <w:r>
-              <w:t>//</w:t>
-            </w:r>
-            <w:proofErr w:type="spellStart"/>
-            <w:r>
-              <w:t>updateVehicleInVOwner</w:t>
-            </w:r>
-            <w:proofErr w:type="spellEnd"/>
-          </w:p>
-        </w:tc>
-        <w:tc>
-          <w:tcPr>
-            <w:tcW w:w="3005" w:type="dxa"/>
-          </w:tcPr>
-          <w:p>
-            <w:r>
-              <w:t>String</w:t>
-            </w:r>
-          </w:p>
-        </w:tc>
-        <w:tc>
-          <w:tcPr>
-            <w:tcW w:w="3006" w:type="dxa"/>
-          </w:tcPr>
-          <w:p>
-            <w:r>
-              <w:t xml:space="preserve">Vehicle </w:t>
-            </w:r>
-            <w:proofErr w:type="spellStart"/>
-            <w:r>
-              <w:t>vehicle</w:t>
-            </w:r>
-            <w:proofErr w:type="spellEnd"/>
-            <w:r>
-              <w:t xml:space="preserve">, Long </w:t>
-            </w:r>
-            <w:proofErr w:type="spellStart"/>
-            <w:r>
-              <w:t>VOwnerId</w:t>
-            </w:r>
-            <w:proofErr w:type="spellEnd"/>
-          </w:p>
-        </w:tc>
-      </w:tr>
-      <w:tr>
-        <w:trPr>
-          <w:trHeight w:val="419"/>
-        </w:trPr>
-        <w:tc>
-          <w:tcPr>
-            <w:tcW w:w="3005" w:type="dxa"/>
-          </w:tcPr>
-          <w:p>
-            <w:proofErr w:type="spellStart"/>
-            <w:r>
-              <w:t>deleteVehicleFromVOwner</w:t>
-            </w:r>
-            <w:proofErr w:type="spellEnd"/>
-          </w:p>
-        </w:tc>
-        <w:tc>
-          <w:tcPr>
-            <w:tcW w:w="3005" w:type="dxa"/>
-          </w:tcPr>
-          <w:p>
-            <w:r>
-              <w:t>String</w:t>
-            </w:r>
-          </w:p>
-        </w:tc>
-        <w:tc>
-          <w:tcPr>
-            <w:tcW w:w="3006" w:type="dxa"/>
-          </w:tcPr>
-          <w:p>
-            <w:r>
-              <w:t xml:space="preserve">Long </w:t>
-            </w:r>
-            <w:proofErr w:type="spellStart"/>
-            <w:r>
-              <w:t>vehicleId</w:t>
-            </w:r>
-            <w:proofErr w:type="spellEnd"/>
-            <w:r>
-              <w:t xml:space="preserve">, Long </w:t>
             </w:r>
             <w:proofErr w:type="spellStart"/>
             <w:r>
@@ -1883,6 +1859,9 @@
             <w:tcW w:w="3005" w:type="dxa"/>
           </w:tcPr>
           <w:p>
+            <w:r>
+              <w:t>//</w:t>
+            </w:r>
             <w:proofErr w:type="spellStart"/>
             <w:r>
               <w:t>addBookingToVehicle</w:t>
@@ -2299,6 +2278,38 @@
             <w:r>
               <w:t>Booking</w:t>
             </w:r>
+            <w:r>
+              <w:t xml:space="preserve"> </w:t>
+            </w:r>
+            <w:proofErr w:type="spellStart"/>
+            <w:r>
+              <w:t>booking</w:t>
+            </w:r>
+            <w:proofErr w:type="spellEnd"/>
+            <w:r>
+              <w:t xml:space="preserve">, Long </w:t>
+            </w:r>
+            <w:proofErr w:type="spellStart"/>
+            <w:r>
+              <w:t>custId</w:t>
+            </w:r>
+            <w:proofErr w:type="spellEnd"/>
+            <w:r>
+              <w:t xml:space="preserve">, Long </w:t>
+            </w:r>
+            <w:proofErr w:type="spellStart"/>
+            <w:r>
+              <w:t>DriverId</w:t>
+            </w:r>
+            <w:proofErr w:type="spellEnd"/>
+            <w:r>
+              <w:t xml:space="preserve">, Long </w:t>
+            </w:r>
+            <w:proofErr w:type="spellStart"/>
+            <w:r>
+              <w:t>vehicleId</w:t>
+            </w:r>
+            <w:proofErr w:type="spellEnd"/>
           </w:p>
         </w:tc>
       </w:tr>
@@ -2448,6 +2459,33 @@
       </w:tr>
       <w:tr>
         <w:trPr>
+          <w:trHeight w:val="381"/>
+        </w:trPr>
+        <w:tc>
+          <w:tcPr>
+            <w:tcW w:w="3005" w:type="dxa"/>
+          </w:tcPr>
+          <w:p>
+            <w:r>
+              <w:t>Not For Users</w:t>
+            </w:r>
+          </w:p>
+        </w:tc>
+        <w:tc>
+          <w:tcPr>
+            <w:tcW w:w="3005" w:type="dxa"/>
+          </w:tcPr>
+          <w:p/>
+        </w:tc>
+        <w:tc>
+          <w:tcPr>
+            <w:tcW w:w="3006" w:type="dxa"/>
+          </w:tcPr>
+          <w:p/>
+        </w:tc>
+      </w:tr>
+      <w:tr>
+        <w:trPr>
           <w:trHeight w:val="415"/>
         </w:trPr>
         <w:tc>
@@ -2457,7 +2495,16 @@
           <w:p>
             <w:proofErr w:type="spellStart"/>
             <w:r>
-              <w:t>getBookingHistory</w:t>
+              <w:t>get</w:t>
+            </w:r>
+            <w:r>
+              <w:t>All</w:t>
+            </w:r>
+            <w:r>
+              <w:t>Booking</w:t>
+            </w:r>
+            <w:r>
+              <w:t>s</w:t>
             </w:r>
             <w:proofErr w:type="spellEnd"/>
           </w:p>
@@ -2499,7 +2546,13 @@
           <w:p>
             <w:proofErr w:type="spellStart"/>
             <w:r>
-              <w:t>getActiveBookings</w:t>
+              <w:t>get</w:t>
+            </w:r>
+            <w:r>
+              <w:t>All</w:t>
+            </w:r>
+            <w:r>
+              <w:t>ActiveBookings</w:t>
             </w:r>
             <w:proofErr w:type="spellEnd"/>
           </w:p>
@@ -2541,7 +2594,13 @@
           <w:p>
             <w:proofErr w:type="spellStart"/>
             <w:r>
-              <w:t>getUpComingBookings</w:t>
+              <w:t>get</w:t>
+            </w:r>
+            <w:r>
+              <w:t>All</w:t>
+            </w:r>
+            <w:r>
+              <w:t>UpComingBookings</w:t>
             </w:r>
             <w:proofErr w:type="spellEnd"/>
           </w:p>
@@ -2567,6 +2626,48 @@
             <w:proofErr w:type="spellStart"/>
             <w:r>
               <w:t>userId</w:t>
+            </w:r>
+            <w:proofErr w:type="spellEnd"/>
+          </w:p>
+        </w:tc>
+      </w:tr>
+      <w:tr>
+        <w:trPr>
+          <w:trHeight w:val="413"/>
+        </w:trPr>
+        <w:tc>
+          <w:tcPr>
+            <w:tcW w:w="3005" w:type="dxa"/>
+          </w:tcPr>
+          <w:p>
+            <w:proofErr w:type="spellStart"/>
+            <w:r>
+              <w:t>getAllCancelledBookings</w:t>
+            </w:r>
+            <w:proofErr w:type="spellEnd"/>
+          </w:p>
+        </w:tc>
+        <w:tc>
+          <w:tcPr>
+            <w:tcW w:w="3005" w:type="dxa"/>
+          </w:tcPr>
+          <w:p>
+            <w:r>
+              <w:t>List&lt;Booking&gt;</w:t>
+            </w:r>
+          </w:p>
+        </w:tc>
+        <w:tc>
+          <w:tcPr>
+            <w:tcW w:w="3006" w:type="dxa"/>
+          </w:tcPr>
+          <w:p>
+            <w:r>
+              <w:t xml:space="preserve">Long </w:t>
+            </w:r>
+            <w:proofErr w:type="spellStart"/>
+            <w:r>
+              <w:t>UserId</w:t>
             </w:r>
             <w:proofErr w:type="spellEnd"/>
           </w:p>

</xml_diff>

<commit_message>
Method Implementation Codes Given => CustomerServiceImpl
</commit_message>
<xml_diff>
--- a/Cab Booking Application Methods.docx
+++ b/Cab Booking Application Methods.docx
@@ -126,11 +126,12 @@
             <w:tcW w:w="3005" w:type="dxa"/>
           </w:tcPr>
           <w:p>
-            <w:proofErr w:type="spellStart"/>
-            <w:r>
+            <w:r>
+              <w:rPr>
+                <w:noProof/>
+              </w:rPr>
               <w:t>updateCustomer</w:t>
             </w:r>
-            <w:proofErr w:type="spellEnd"/>
           </w:p>
         </w:tc>
         <w:tc>
@@ -948,6 +949,9 @@
             <w:tcW w:w="3005" w:type="dxa"/>
           </w:tcPr>
           <w:p>
+            <w:r>
+              <w:t>//</w:t>
+            </w:r>
             <w:proofErr w:type="spellStart"/>
             <w:r>
               <w:t>deleteBookingFromDriver</w:t>
@@ -1949,6 +1953,9 @@
             <w:tcW w:w="3005" w:type="dxa"/>
           </w:tcPr>
           <w:p>
+            <w:r>
+              <w:t>//</w:t>
+            </w:r>
             <w:proofErr w:type="spellStart"/>
             <w:r>
               <w:t>deleteBookingFromVehicle</w:t>
@@ -2016,6 +2023,56 @@
           <w:p>
             <w:proofErr w:type="spellStart"/>
             <w:r>
+              <w:t>getAllBookings</w:t>
+            </w:r>
+            <w:proofErr w:type="spellEnd"/>
+          </w:p>
+        </w:tc>
+        <w:tc>
+          <w:tcPr>
+            <w:tcW w:w="3005" w:type="dxa"/>
+          </w:tcPr>
+          <w:p>
+            <w:r>
+              <w:t>List&lt;</w:t>
+            </w:r>
+            <w:proofErr w:type="spellStart"/>
+            <w:r>
+              <w:t>Nooking</w:t>
+            </w:r>
+            <w:proofErr w:type="spellEnd"/>
+            <w:r>
+              <w:t>&gt;</w:t>
+            </w:r>
+          </w:p>
+        </w:tc>
+        <w:tc>
+          <w:tcPr>
+            <w:tcW w:w="3006" w:type="dxa"/>
+          </w:tcPr>
+          <w:p>
+            <w:r>
+              <w:t xml:space="preserve">Long </w:t>
+            </w:r>
+            <w:proofErr w:type="spellStart"/>
+            <w:r>
+              <w:t>vehicleId</w:t>
+            </w:r>
+            <w:proofErr w:type="spellEnd"/>
+          </w:p>
+        </w:tc>
+      </w:tr>
+      <w:tr>
+        <w:trPr>
+          <w:trHeight w:val="419"/>
+        </w:trPr>
+        <w:tc>
+          <w:tcPr>
+            <w:tcW w:w="3005" w:type="dxa"/>
+          </w:tcPr>
+          <w:p>
+            <w:proofErr w:type="spellStart"/>
+            <w:r>
               <w:t>getBookingHistory</w:t>
             </w:r>
             <w:proofErr w:type="spellEnd"/>
@@ -2101,6 +2158,48 @@
             <w:proofErr w:type="spellStart"/>
             <w:r>
               <w:t>getUpComingBookings</w:t>
+            </w:r>
+            <w:proofErr w:type="spellEnd"/>
+          </w:p>
+        </w:tc>
+        <w:tc>
+          <w:tcPr>
+            <w:tcW w:w="3005" w:type="dxa"/>
+          </w:tcPr>
+          <w:p>
+            <w:r>
+              <w:t>List&lt;Booking&gt;</w:t>
+            </w:r>
+          </w:p>
+        </w:tc>
+        <w:tc>
+          <w:tcPr>
+            <w:tcW w:w="3006" w:type="dxa"/>
+          </w:tcPr>
+          <w:p>
+            <w:r>
+              <w:t xml:space="preserve">Long </w:t>
+            </w:r>
+            <w:proofErr w:type="spellStart"/>
+            <w:r>
+              <w:t>vehicleId</w:t>
+            </w:r>
+            <w:proofErr w:type="spellEnd"/>
+          </w:p>
+        </w:tc>
+      </w:tr>
+      <w:tr>
+        <w:trPr>
+          <w:trHeight w:val="419"/>
+        </w:trPr>
+        <w:tc>
+          <w:tcPr>
+            <w:tcW w:w="3005" w:type="dxa"/>
+          </w:tcPr>
+          <w:p>
+            <w:proofErr w:type="spellStart"/>
+            <w:r>
+              <w:t>getCancelledBookings</w:t>
             </w:r>
             <w:proofErr w:type="spellEnd"/>
           </w:p>
@@ -2466,6 +2565,9 @@
             <w:tcW w:w="3005" w:type="dxa"/>
           </w:tcPr>
           <w:p>
+            <w:r>
+              <w:t>//</w:t>
+            </w:r>
             <w:r>
               <w:t>Not For Users</w:t>
             </w:r>

</xml_diff>

<commit_message>
Method Implementation Codes Given => DriverServiceImpl
</commit_message>
<xml_diff>
--- a/Cab Booking Application Methods.docx
+++ b/Cab Booking Application Methods.docx
@@ -34,7 +34,7 @@
         </w:trPr>
         <w:tc>
           <w:tcPr>
-            <w:tcW w:w="3005" w:type="dxa"/>
+            <w:tcW w:w="3016" w:type="dxa"/>
           </w:tcPr>
           <w:p>
             <w:pPr>
@@ -47,7 +47,7 @@
         </w:tc>
         <w:tc>
           <w:tcPr>
-            <w:tcW w:w="3005" w:type="dxa"/>
+            <w:tcW w:w="3000" w:type="dxa"/>
           </w:tcPr>
           <w:p>
             <w:pPr>
@@ -60,7 +60,7 @@
         </w:tc>
         <w:tc>
           <w:tcPr>
-            <w:tcW w:w="3006" w:type="dxa"/>
+            <w:tcW w:w="3000" w:type="dxa"/>
           </w:tcPr>
           <w:p>
             <w:pPr>
@@ -78,7 +78,7 @@
         </w:trPr>
         <w:tc>
           <w:tcPr>
-            <w:tcW w:w="3005" w:type="dxa"/>
+            <w:tcW w:w="3016" w:type="dxa"/>
           </w:tcPr>
           <w:p>
             <w:r>
@@ -88,7 +88,7 @@
         </w:tc>
         <w:tc>
           <w:tcPr>
-            <w:tcW w:w="3005" w:type="dxa"/>
+            <w:tcW w:w="3000" w:type="dxa"/>
           </w:tcPr>
           <w:p>
             <w:r>
@@ -98,7 +98,7 @@
         </w:tc>
         <w:tc>
           <w:tcPr>
-            <w:tcW w:w="3006" w:type="dxa"/>
+            <w:tcW w:w="3000" w:type="dxa"/>
           </w:tcPr>
           <w:p>
             <w:pPr>
@@ -123,7 +123,7 @@
         </w:trPr>
         <w:tc>
           <w:tcPr>
-            <w:tcW w:w="3005" w:type="dxa"/>
+            <w:tcW w:w="3016" w:type="dxa"/>
           </w:tcPr>
           <w:p>
             <w:r>
@@ -136,7 +136,7 @@
         </w:tc>
         <w:tc>
           <w:tcPr>
-            <w:tcW w:w="3005" w:type="dxa"/>
+            <w:tcW w:w="3000" w:type="dxa"/>
           </w:tcPr>
           <w:p>
             <w:r>
@@ -146,7 +146,7 @@
         </w:tc>
         <w:tc>
           <w:tcPr>
-            <w:tcW w:w="3006" w:type="dxa"/>
+            <w:tcW w:w="3000" w:type="dxa"/>
           </w:tcPr>
           <w:p>
             <w:r>
@@ -166,7 +166,7 @@
         </w:trPr>
         <w:tc>
           <w:tcPr>
-            <w:tcW w:w="3005" w:type="dxa"/>
+            <w:tcW w:w="3016" w:type="dxa"/>
           </w:tcPr>
           <w:p>
             <w:proofErr w:type="spellStart"/>
@@ -178,7 +178,7 @@
         </w:tc>
         <w:tc>
           <w:tcPr>
-            <w:tcW w:w="3005" w:type="dxa"/>
+            <w:tcW w:w="3000" w:type="dxa"/>
           </w:tcPr>
           <w:p>
             <w:r>
@@ -188,7 +188,7 @@
         </w:tc>
         <w:tc>
           <w:tcPr>
-            <w:tcW w:w="3006" w:type="dxa"/>
+            <w:tcW w:w="3000" w:type="dxa"/>
           </w:tcPr>
           <w:p>
             <w:r>
@@ -208,7 +208,7 @@
         </w:trPr>
         <w:tc>
           <w:tcPr>
-            <w:tcW w:w="3005" w:type="dxa"/>
+            <w:tcW w:w="3016" w:type="dxa"/>
           </w:tcPr>
           <w:p>
             <w:proofErr w:type="spellStart"/>
@@ -220,7 +220,7 @@
         </w:tc>
         <w:tc>
           <w:tcPr>
-            <w:tcW w:w="3005" w:type="dxa"/>
+            <w:tcW w:w="3000" w:type="dxa"/>
           </w:tcPr>
           <w:p>
             <w:r>
@@ -230,7 +230,7 @@
         </w:tc>
         <w:tc>
           <w:tcPr>
-            <w:tcW w:w="3006" w:type="dxa"/>
+            <w:tcW w:w="3000" w:type="dxa"/>
           </w:tcPr>
           <w:p>
             <w:r>
@@ -250,19 +250,19 @@
         </w:trPr>
         <w:tc>
           <w:tcPr>
-            <w:tcW w:w="3005" w:type="dxa"/>
+            <w:tcW w:w="3016" w:type="dxa"/>
           </w:tcPr>
           <w:p/>
         </w:tc>
         <w:tc>
           <w:tcPr>
-            <w:tcW w:w="3005" w:type="dxa"/>
+            <w:tcW w:w="3000" w:type="dxa"/>
           </w:tcPr>
           <w:p/>
         </w:tc>
         <w:tc>
           <w:tcPr>
-            <w:tcW w:w="3006" w:type="dxa"/>
+            <w:tcW w:w="3000" w:type="dxa"/>
           </w:tcPr>
           <w:p/>
         </w:tc>
@@ -273,7 +273,7 @@
         </w:trPr>
         <w:tc>
           <w:tcPr>
-            <w:tcW w:w="3005" w:type="dxa"/>
+            <w:tcW w:w="3016" w:type="dxa"/>
           </w:tcPr>
           <w:p>
             <w:proofErr w:type="spellStart"/>
@@ -285,7 +285,7 @@
         </w:tc>
         <w:tc>
           <w:tcPr>
-            <w:tcW w:w="3005" w:type="dxa"/>
+            <w:tcW w:w="3000" w:type="dxa"/>
           </w:tcPr>
           <w:p>
             <w:r>
@@ -295,47 +295,7 @@
         </w:tc>
         <w:tc>
           <w:tcPr>
-            <w:tcW w:w="3006" w:type="dxa"/>
-          </w:tcPr>
-          <w:p>
-            <w:r>
-              <w:t>NO Params (Auto gen Booking)</w:t>
-            </w:r>
-          </w:p>
-        </w:tc>
-      </w:tr>
-      <w:tr>
-        <w:trPr>
-          <w:trHeight w:val="417"/>
-        </w:trPr>
-        <w:tc>
-          <w:tcPr>
-            <w:tcW w:w="3005" w:type="dxa"/>
-          </w:tcPr>
-          <w:p>
-            <w:r>
-              <w:t>//</w:t>
-            </w:r>
-            <w:proofErr w:type="spellStart"/>
-            <w:r>
-              <w:t>updateBookingInCustomer</w:t>
-            </w:r>
-            <w:proofErr w:type="spellEnd"/>
-          </w:p>
-        </w:tc>
-        <w:tc>
-          <w:tcPr>
-            <w:tcW w:w="3005" w:type="dxa"/>
-          </w:tcPr>
-          <w:p>
-            <w:r>
-              <w:t>String</w:t>
-            </w:r>
-          </w:p>
-        </w:tc>
-        <w:tc>
-          <w:tcPr>
-            <w:tcW w:w="3006" w:type="dxa"/>
+            <w:tcW w:w="3000" w:type="dxa"/>
           </w:tcPr>
           <w:p>
             <w:r>
@@ -346,6 +306,22 @@
               <w:t>booking</w:t>
             </w:r>
             <w:proofErr w:type="spellEnd"/>
+            <w:r>
+              <w:t xml:space="preserve">, Long </w:t>
+            </w:r>
+            <w:proofErr w:type="spellStart"/>
+            <w:r>
+              <w:t>custId</w:t>
+            </w:r>
+            <w:proofErr w:type="spellEnd"/>
+            <w:r>
+              <w:t xml:space="preserve">, Long </w:t>
+            </w:r>
+            <w:proofErr w:type="spellStart"/>
+            <w:r>
+              <w:t>vehicleId</w:t>
+            </w:r>
+            <w:proofErr w:type="spellEnd"/>
           </w:p>
         </w:tc>
       </w:tr>
@@ -355,46 +331,21 @@
         </w:trPr>
         <w:tc>
           <w:tcPr>
-            <w:tcW w:w="3005" w:type="dxa"/>
-          </w:tcPr>
-          <w:p>
-            <w:r>
-              <w:t>//</w:t>
-            </w:r>
-            <w:proofErr w:type="spellStart"/>
-            <w:r>
-              <w:t>deleteBookingFromCustomer</w:t>
-            </w:r>
-            <w:proofErr w:type="spellEnd"/>
-          </w:p>
-        </w:tc>
-        <w:tc>
-          <w:tcPr>
-            <w:tcW w:w="3005" w:type="dxa"/>
-          </w:tcPr>
-          <w:p>
-            <w:r>
-              <w:t>String</w:t>
-            </w:r>
-          </w:p>
-        </w:tc>
-        <w:tc>
-          <w:tcPr>
-            <w:tcW w:w="3006" w:type="dxa"/>
-          </w:tcPr>
-          <w:p>
-            <w:r>
-              <w:t>Long</w:t>
-            </w:r>
-            <w:r>
-              <w:t xml:space="preserve"> </w:t>
-            </w:r>
-            <w:proofErr w:type="spellStart"/>
-            <w:r>
-              <w:t>bookingId</w:t>
-            </w:r>
-            <w:proofErr w:type="spellEnd"/>
-          </w:p>
+            <w:tcW w:w="3016" w:type="dxa"/>
+          </w:tcPr>
+          <w:p/>
+        </w:tc>
+        <w:tc>
+          <w:tcPr>
+            <w:tcW w:w="3000" w:type="dxa"/>
+          </w:tcPr>
+          <w:p/>
+        </w:tc>
+        <w:tc>
+          <w:tcPr>
+            <w:tcW w:w="3000" w:type="dxa"/>
+          </w:tcPr>
+          <w:p/>
         </w:tc>
       </w:tr>
       <w:tr>
@@ -403,21 +354,48 @@
         </w:trPr>
         <w:tc>
           <w:tcPr>
-            <w:tcW w:w="3005" w:type="dxa"/>
-          </w:tcPr>
-          <w:p/>
-        </w:tc>
-        <w:tc>
-          <w:tcPr>
-            <w:tcW w:w="3005" w:type="dxa"/>
-          </w:tcPr>
-          <w:p/>
-        </w:tc>
-        <w:tc>
-          <w:tcPr>
-            <w:tcW w:w="3006" w:type="dxa"/>
-          </w:tcPr>
-          <w:p/>
+            <w:tcW w:w="3016" w:type="dxa"/>
+          </w:tcPr>
+          <w:p>
+            <w:proofErr w:type="spellStart"/>
+            <w:r>
+              <w:t>getAllBookings</w:t>
+            </w:r>
+            <w:proofErr w:type="spellEnd"/>
+          </w:p>
+        </w:tc>
+        <w:tc>
+          <w:tcPr>
+            <w:tcW w:w="3000" w:type="dxa"/>
+          </w:tcPr>
+          <w:p>
+            <w:r>
+              <w:t>List&lt;</w:t>
+            </w:r>
+            <w:proofErr w:type="spellStart"/>
+            <w:r>
+              <w:t>Bokking</w:t>
+            </w:r>
+            <w:proofErr w:type="spellEnd"/>
+            <w:r>
+              <w:t>&gt;</w:t>
+            </w:r>
+          </w:p>
+        </w:tc>
+        <w:tc>
+          <w:tcPr>
+            <w:tcW w:w="3000" w:type="dxa"/>
+          </w:tcPr>
+          <w:p>
+            <w:r>
+              <w:t xml:space="preserve">Long </w:t>
+            </w:r>
+            <w:proofErr w:type="spellStart"/>
+            <w:r>
+              <w:t>customerId</w:t>
+            </w:r>
+            <w:proofErr w:type="spellEnd"/>
+          </w:p>
         </w:tc>
       </w:tr>
       <w:tr>
@@ -426,37 +404,29 @@
         </w:trPr>
         <w:tc>
           <w:tcPr>
-            <w:tcW w:w="3005" w:type="dxa"/>
-          </w:tcPr>
-          <w:p>
-            <w:proofErr w:type="spellStart"/>
-            <w:r>
-              <w:t>getAllBookings</w:t>
-            </w:r>
-            <w:proofErr w:type="spellEnd"/>
-          </w:p>
-        </w:tc>
-        <w:tc>
-          <w:tcPr>
-            <w:tcW w:w="3005" w:type="dxa"/>
-          </w:tcPr>
-          <w:p>
-            <w:r>
-              <w:t>List&lt;</w:t>
-            </w:r>
-            <w:proofErr w:type="spellStart"/>
-            <w:r>
-              <w:t>Bokking</w:t>
-            </w:r>
-            <w:proofErr w:type="spellEnd"/>
-            <w:r>
-              <w:t>&gt;</w:t>
-            </w:r>
-          </w:p>
-        </w:tc>
-        <w:tc>
-          <w:tcPr>
-            <w:tcW w:w="3006" w:type="dxa"/>
+            <w:tcW w:w="3016" w:type="dxa"/>
+          </w:tcPr>
+          <w:p>
+            <w:proofErr w:type="spellStart"/>
+            <w:r>
+              <w:t>getBookingHistory</w:t>
+            </w:r>
+            <w:proofErr w:type="spellEnd"/>
+          </w:p>
+        </w:tc>
+        <w:tc>
+          <w:tcPr>
+            <w:tcW w:w="3000" w:type="dxa"/>
+          </w:tcPr>
+          <w:p>
+            <w:r>
+              <w:t>List&lt;Booking&gt;</w:t>
+            </w:r>
+          </w:p>
+        </w:tc>
+        <w:tc>
+          <w:tcPr>
+            <w:tcW w:w="3000" w:type="dxa"/>
           </w:tcPr>
           <w:p>
             <w:r>
@@ -476,19 +446,19 @@
         </w:trPr>
         <w:tc>
           <w:tcPr>
-            <w:tcW w:w="3005" w:type="dxa"/>
-          </w:tcPr>
-          <w:p>
-            <w:proofErr w:type="spellStart"/>
-            <w:r>
-              <w:t>getBookingHistory</w:t>
-            </w:r>
-            <w:proofErr w:type="spellEnd"/>
-          </w:p>
-        </w:tc>
-        <w:tc>
-          <w:tcPr>
-            <w:tcW w:w="3005" w:type="dxa"/>
+            <w:tcW w:w="3016" w:type="dxa"/>
+          </w:tcPr>
+          <w:p>
+            <w:proofErr w:type="spellStart"/>
+            <w:r>
+              <w:t>getActiveBookings</w:t>
+            </w:r>
+            <w:proofErr w:type="spellEnd"/>
+          </w:p>
+        </w:tc>
+        <w:tc>
+          <w:tcPr>
+            <w:tcW w:w="3000" w:type="dxa"/>
           </w:tcPr>
           <w:p>
             <w:r>
@@ -498,7 +468,7 @@
         </w:tc>
         <w:tc>
           <w:tcPr>
-            <w:tcW w:w="3006" w:type="dxa"/>
+            <w:tcW w:w="3000" w:type="dxa"/>
           </w:tcPr>
           <w:p>
             <w:r>
@@ -506,6 +476,48 @@
             </w:r>
             <w:proofErr w:type="spellStart"/>
             <w:r>
+              <w:t>customerI</w:t>
+            </w:r>
+            <w:proofErr w:type="spellEnd"/>
+          </w:p>
+        </w:tc>
+      </w:tr>
+      <w:tr>
+        <w:trPr>
+          <w:trHeight w:val="408"/>
+        </w:trPr>
+        <w:tc>
+          <w:tcPr>
+            <w:tcW w:w="3016" w:type="dxa"/>
+          </w:tcPr>
+          <w:p>
+            <w:proofErr w:type="spellStart"/>
+            <w:r>
+              <w:t>getUpComingBookins</w:t>
+            </w:r>
+            <w:proofErr w:type="spellEnd"/>
+          </w:p>
+        </w:tc>
+        <w:tc>
+          <w:tcPr>
+            <w:tcW w:w="3000" w:type="dxa"/>
+          </w:tcPr>
+          <w:p>
+            <w:r>
+              <w:t>List&lt;Booking&gt;</w:t>
+            </w:r>
+          </w:p>
+        </w:tc>
+        <w:tc>
+          <w:tcPr>
+            <w:tcW w:w="3000" w:type="dxa"/>
+          </w:tcPr>
+          <w:p>
+            <w:r>
+              <w:t xml:space="preserve">Long </w:t>
+            </w:r>
+            <w:proofErr w:type="spellStart"/>
+            <w:r>
               <w:t>customerId</w:t>
             </w:r>
             <w:proofErr w:type="spellEnd"/>
@@ -518,19 +530,19 @@
         </w:trPr>
         <w:tc>
           <w:tcPr>
-            <w:tcW w:w="3005" w:type="dxa"/>
-          </w:tcPr>
-          <w:p>
-            <w:proofErr w:type="spellStart"/>
-            <w:r>
-              <w:t>getActiveBookings</w:t>
-            </w:r>
-            <w:proofErr w:type="spellEnd"/>
-          </w:p>
-        </w:tc>
-        <w:tc>
-          <w:tcPr>
-            <w:tcW w:w="3005" w:type="dxa"/>
+            <w:tcW w:w="3016" w:type="dxa"/>
+          </w:tcPr>
+          <w:p>
+            <w:proofErr w:type="spellStart"/>
+            <w:r>
+              <w:t>getCancelledBookings</w:t>
+            </w:r>
+            <w:proofErr w:type="spellEnd"/>
+          </w:p>
+        </w:tc>
+        <w:tc>
+          <w:tcPr>
+            <w:tcW w:w="3000" w:type="dxa"/>
           </w:tcPr>
           <w:p>
             <w:r>
@@ -540,49 +552,7 @@
         </w:tc>
         <w:tc>
           <w:tcPr>
-            <w:tcW w:w="3006" w:type="dxa"/>
-          </w:tcPr>
-          <w:p>
-            <w:r>
-              <w:t xml:space="preserve">Long </w:t>
-            </w:r>
-            <w:proofErr w:type="spellStart"/>
-            <w:r>
-              <w:t>customerI</w:t>
-            </w:r>
-            <w:proofErr w:type="spellEnd"/>
-          </w:p>
-        </w:tc>
-      </w:tr>
-      <w:tr>
-        <w:trPr>
-          <w:trHeight w:val="408"/>
-        </w:trPr>
-        <w:tc>
-          <w:tcPr>
-            <w:tcW w:w="3005" w:type="dxa"/>
-          </w:tcPr>
-          <w:p>
-            <w:proofErr w:type="spellStart"/>
-            <w:r>
-              <w:t>getUpComingBookins</w:t>
-            </w:r>
-            <w:proofErr w:type="spellEnd"/>
-          </w:p>
-        </w:tc>
-        <w:tc>
-          <w:tcPr>
-            <w:tcW w:w="3005" w:type="dxa"/>
-          </w:tcPr>
-          <w:p>
-            <w:r>
-              <w:t>List&lt;Booking&gt;</w:t>
-            </w:r>
-          </w:p>
-        </w:tc>
-        <w:tc>
-          <w:tcPr>
-            <w:tcW w:w="3006" w:type="dxa"/>
+            <w:tcW w:w="3000" w:type="dxa"/>
           </w:tcPr>
           <w:p>
             <w:r>
@@ -935,51 +905,6 @@
             <w:proofErr w:type="spellStart"/>
             <w:r>
               <w:t>booking</w:t>
-            </w:r>
-            <w:proofErr w:type="spellEnd"/>
-          </w:p>
-        </w:tc>
-      </w:tr>
-      <w:tr>
-        <w:trPr>
-          <w:trHeight w:val="414"/>
-        </w:trPr>
-        <w:tc>
-          <w:tcPr>
-            <w:tcW w:w="3005" w:type="dxa"/>
-          </w:tcPr>
-          <w:p>
-            <w:r>
-              <w:t>//</w:t>
-            </w:r>
-            <w:proofErr w:type="spellStart"/>
-            <w:r>
-              <w:t>deleteBookingFromDriver</w:t>
-            </w:r>
-            <w:proofErr w:type="spellEnd"/>
-          </w:p>
-        </w:tc>
-        <w:tc>
-          <w:tcPr>
-            <w:tcW w:w="3005" w:type="dxa"/>
-          </w:tcPr>
-          <w:p>
-            <w:r>
-              <w:t>String</w:t>
-            </w:r>
-          </w:p>
-        </w:tc>
-        <w:tc>
-          <w:tcPr>
-            <w:tcW w:w="3006" w:type="dxa"/>
-          </w:tcPr>
-          <w:p>
-            <w:r>
-              <w:t xml:space="preserve">Long </w:t>
-            </w:r>
-            <w:proofErr w:type="spellStart"/>
-            <w:r>
-              <w:t>bookingId</w:t>
             </w:r>
             <w:proofErr w:type="spellEnd"/>
           </w:p>
@@ -1856,51 +1781,6 @@
       </w:tr>
       <w:tr>
         <w:trPr>
-          <w:trHeight w:val="426"/>
-        </w:trPr>
-        <w:tc>
-          <w:tcPr>
-            <w:tcW w:w="3005" w:type="dxa"/>
-          </w:tcPr>
-          <w:p>
-            <w:r>
-              <w:t>//</w:t>
-            </w:r>
-            <w:proofErr w:type="spellStart"/>
-            <w:r>
-              <w:t>addBookingToVehicle</w:t>
-            </w:r>
-            <w:proofErr w:type="spellEnd"/>
-          </w:p>
-        </w:tc>
-        <w:tc>
-          <w:tcPr>
-            <w:tcW w:w="3005" w:type="dxa"/>
-          </w:tcPr>
-          <w:p>
-            <w:r>
-              <w:t>String</w:t>
-            </w:r>
-          </w:p>
-        </w:tc>
-        <w:tc>
-          <w:tcPr>
-            <w:tcW w:w="3006" w:type="dxa"/>
-          </w:tcPr>
-          <w:p>
-            <w:r>
-              <w:t xml:space="preserve">Booking </w:t>
-            </w:r>
-            <w:proofErr w:type="spellStart"/>
-            <w:r>
-              <w:t>booking</w:t>
-            </w:r>
-            <w:proofErr w:type="spellEnd"/>
-          </w:p>
-        </w:tc>
-      </w:tr>
-      <w:tr>
-        <w:trPr>
           <w:trHeight w:val="419"/>
         </w:trPr>
         <w:tc>
@@ -1908,82 +1788,40 @@
             <w:tcW w:w="3005" w:type="dxa"/>
           </w:tcPr>
           <w:p>
-            <w:r>
-              <w:t>//</w:t>
-            </w:r>
-            <w:proofErr w:type="spellStart"/>
-            <w:r>
-              <w:t>updateBookingToVehicle</w:t>
-            </w:r>
-            <w:proofErr w:type="spellEnd"/>
-          </w:p>
-        </w:tc>
-        <w:tc>
-          <w:tcPr>
-            <w:tcW w:w="3005" w:type="dxa"/>
-          </w:tcPr>
-          <w:p>
-            <w:r>
-              <w:t>String</w:t>
-            </w:r>
-          </w:p>
-        </w:tc>
-        <w:tc>
-          <w:tcPr>
-            <w:tcW w:w="3006" w:type="dxa"/>
-          </w:tcPr>
-          <w:p>
-            <w:r>
-              <w:t xml:space="preserve">Booking </w:t>
-            </w:r>
-            <w:proofErr w:type="spellStart"/>
-            <w:r>
-              <w:t>booking</w:t>
-            </w:r>
-            <w:proofErr w:type="spellEnd"/>
-          </w:p>
-        </w:tc>
-      </w:tr>
-      <w:tr>
-        <w:trPr>
-          <w:trHeight w:val="419"/>
-        </w:trPr>
-        <w:tc>
-          <w:tcPr>
-            <w:tcW w:w="3005" w:type="dxa"/>
-          </w:tcPr>
-          <w:p>
-            <w:r>
-              <w:t>//</w:t>
-            </w:r>
-            <w:proofErr w:type="spellStart"/>
-            <w:r>
-              <w:t>deleteBookingFromVehicle</w:t>
-            </w:r>
-            <w:proofErr w:type="spellEnd"/>
-          </w:p>
-        </w:tc>
-        <w:tc>
-          <w:tcPr>
-            <w:tcW w:w="3005" w:type="dxa"/>
-          </w:tcPr>
-          <w:p>
-            <w:r>
-              <w:t>String</w:t>
-            </w:r>
-          </w:p>
-        </w:tc>
-        <w:tc>
-          <w:tcPr>
-            <w:tcW w:w="3006" w:type="dxa"/>
-          </w:tcPr>
-          <w:p>
-            <w:r>
-              <w:t xml:space="preserve">Long </w:t>
-            </w:r>
-            <w:proofErr w:type="spellStart"/>
-            <w:r>
-              <w:t>bookingId</w:t>
+            <w:proofErr w:type="spellStart"/>
+            <w:r>
+              <w:t>getAllVehicle</w:t>
+            </w:r>
+            <w:r>
+              <w:t>s</w:t>
+            </w:r>
+            <w:r>
+              <w:t>InArea</w:t>
+            </w:r>
+            <w:proofErr w:type="spellEnd"/>
+          </w:p>
+        </w:tc>
+        <w:tc>
+          <w:tcPr>
+            <w:tcW w:w="3005" w:type="dxa"/>
+          </w:tcPr>
+          <w:p>
+            <w:r>
+              <w:t>List&lt;Vehicle&gt;</w:t>
+            </w:r>
+          </w:p>
+        </w:tc>
+        <w:tc>
+          <w:tcPr>
+            <w:tcW w:w="3006" w:type="dxa"/>
+          </w:tcPr>
+          <w:p>
+            <w:r>
+              <w:t xml:space="preserve">Location </w:t>
+            </w:r>
+            <w:proofErr w:type="spellStart"/>
+            <w:r>
+              <w:t>userLocation</w:t>
             </w:r>
             <w:proofErr w:type="spellEnd"/>
           </w:p>

</xml_diff>

<commit_message>
Method Implementation Codes Updated => CustomerServiceImpl
</commit_message>
<xml_diff>
--- a/Cab Booking Application Methods.docx
+++ b/Cab Booking Application Methods.docx
@@ -835,6 +835,9 @@
             <w:tcW w:w="3005" w:type="dxa"/>
           </w:tcPr>
           <w:p>
+            <w:r>
+              <w:t>//</w:t>
+            </w:r>
             <w:proofErr w:type="spellStart"/>
             <w:r>
               <w:t>acceptBooking</w:t>
@@ -865,6 +868,14 @@
               <w:t>Booking</w:t>
             </w:r>
             <w:proofErr w:type="spellEnd"/>
+            <w:r>
+              <w:t xml:space="preserve">, Long </w:t>
+            </w:r>
+            <w:proofErr w:type="spellStart"/>
+            <w:r>
+              <w:t>driverId</w:t>
+            </w:r>
+            <w:proofErr w:type="spellEnd"/>
           </w:p>
         </w:tc>
       </w:tr>
@@ -877,6 +888,9 @@
             <w:tcW w:w="3005" w:type="dxa"/>
           </w:tcPr>
           <w:p>
+            <w:r>
+              <w:t>//</w:t>
+            </w:r>
             <w:proofErr w:type="spellStart"/>
             <w:r>
               <w:t>rejectBooking</w:t>
@@ -905,6 +919,17 @@
             <w:proofErr w:type="spellStart"/>
             <w:r>
               <w:t>booking</w:t>
+            </w:r>
+            <w:proofErr w:type="spellEnd"/>
+            <w:r>
+              <w:t xml:space="preserve">, </w:t>
+            </w:r>
+            <w:r>
+              <w:t xml:space="preserve">Long </w:t>
+            </w:r>
+            <w:proofErr w:type="spellStart"/>
+            <w:r>
+              <w:t>driverId</w:t>
             </w:r>
             <w:proofErr w:type="spellEnd"/>
           </w:p>
@@ -1665,6 +1690,9 @@
             <w:tcW w:w="3005" w:type="dxa"/>
           </w:tcPr>
           <w:p>
+            <w:r>
+              <w:t>//</w:t>
+            </w:r>
             <w:proofErr w:type="spellStart"/>
             <w:r>
               <w:t>assignDriverToVehicle</w:t>
@@ -1715,6 +1743,9 @@
             <w:tcW w:w="3005" w:type="dxa"/>
           </w:tcPr>
           <w:p>
+            <w:r>
+              <w:t>//</w:t>
+            </w:r>
             <w:proofErr w:type="spellStart"/>
             <w:r>
               <w:t>removeDriverFromVehicle</w:t>
@@ -1788,6 +1819,9 @@
             <w:tcW w:w="3005" w:type="dxa"/>
           </w:tcPr>
           <w:p>
+            <w:r>
+              <w:t>//</w:t>
+            </w:r>
             <w:proofErr w:type="spellStart"/>
             <w:r>
               <w:t>getAllVehicle</w:t>

</xml_diff>

<commit_message>
Cab Booking Application Methods Word Document Updated
</commit_message>
<xml_diff>
--- a/Cab Booking Application Methods.docx
+++ b/Cab Booking Application Methods.docx
@@ -25,8 +25,9 @@
       </w:tblPr>
       <w:tblGrid>
         <w:gridCol w:w="3016"/>
-        <w:gridCol w:w="3000"/>
-        <w:gridCol w:w="3000"/>
+        <w:gridCol w:w="2224"/>
+        <w:gridCol w:w="2552"/>
+        <w:gridCol w:w="1224"/>
       </w:tblGrid>
       <w:tr>
         <w:trPr>
@@ -47,7 +48,7 @@
         </w:tc>
         <w:tc>
           <w:tcPr>
-            <w:tcW w:w="3000" w:type="dxa"/>
+            <w:tcW w:w="2224" w:type="dxa"/>
           </w:tcPr>
           <w:p>
             <w:pPr>
@@ -60,7 +61,7 @@
         </w:tc>
         <w:tc>
           <w:tcPr>
-            <w:tcW w:w="3000" w:type="dxa"/>
+            <w:tcW w:w="2552" w:type="dxa"/>
           </w:tcPr>
           <w:p>
             <w:pPr>
@@ -71,6 +72,19 @@
             </w:r>
           </w:p>
         </w:tc>
+        <w:tc>
+          <w:tcPr>
+            <w:tcW w:w="1224" w:type="dxa"/>
+          </w:tcPr>
+          <w:p>
+            <w:pPr>
+              <w:jc w:val="center"/>
+            </w:pPr>
+            <w:r>
+              <w:t>Status</w:t>
+            </w:r>
+          </w:p>
+        </w:tc>
       </w:tr>
       <w:tr>
         <w:trPr>
@@ -88,7 +102,7 @@
         </w:tc>
         <w:tc>
           <w:tcPr>
-            <w:tcW w:w="3000" w:type="dxa"/>
+            <w:tcW w:w="2224" w:type="dxa"/>
           </w:tcPr>
           <w:p>
             <w:r>
@@ -98,7 +112,7 @@
         </w:tc>
         <w:tc>
           <w:tcPr>
-            <w:tcW w:w="3000" w:type="dxa"/>
+            <w:tcW w:w="2552" w:type="dxa"/>
           </w:tcPr>
           <w:p>
             <w:pPr>
@@ -116,6 +130,24 @@
             <w:proofErr w:type="spellEnd"/>
           </w:p>
         </w:tc>
+        <w:tc>
+          <w:tcPr>
+            <w:tcW w:w="1224" w:type="dxa"/>
+          </w:tcPr>
+          <w:p>
+            <w:pPr>
+              <w:rPr>
+                <w:noProof/>
+              </w:rPr>
+            </w:pPr>
+            <w:r>
+              <w:rPr>
+                <w:noProof/>
+              </w:rPr>
+              <w:t>Done</w:t>
+            </w:r>
+          </w:p>
+        </w:tc>
       </w:tr>
       <w:tr>
         <w:trPr>
@@ -136,7 +168,7 @@
         </w:tc>
         <w:tc>
           <w:tcPr>
-            <w:tcW w:w="3000" w:type="dxa"/>
+            <w:tcW w:w="2224" w:type="dxa"/>
           </w:tcPr>
           <w:p>
             <w:r>
@@ -146,7 +178,7 @@
         </w:tc>
         <w:tc>
           <w:tcPr>
-            <w:tcW w:w="3000" w:type="dxa"/>
+            <w:tcW w:w="2552" w:type="dxa"/>
           </w:tcPr>
           <w:p>
             <w:r>
@@ -159,6 +191,16 @@
             <w:proofErr w:type="spellEnd"/>
           </w:p>
         </w:tc>
+        <w:tc>
+          <w:tcPr>
+            <w:tcW w:w="1224" w:type="dxa"/>
+          </w:tcPr>
+          <w:p>
+            <w:r>
+              <w:t>Done</w:t>
+            </w:r>
+          </w:p>
+        </w:tc>
       </w:tr>
       <w:tr>
         <w:trPr>
@@ -178,7 +220,7 @@
         </w:tc>
         <w:tc>
           <w:tcPr>
-            <w:tcW w:w="3000" w:type="dxa"/>
+            <w:tcW w:w="2224" w:type="dxa"/>
           </w:tcPr>
           <w:p>
             <w:r>
@@ -188,7 +230,7 @@
         </w:tc>
         <w:tc>
           <w:tcPr>
-            <w:tcW w:w="3000" w:type="dxa"/>
+            <w:tcW w:w="2552" w:type="dxa"/>
           </w:tcPr>
           <w:p>
             <w:r>
@@ -201,6 +243,16 @@
             <w:proofErr w:type="spellEnd"/>
           </w:p>
         </w:tc>
+        <w:tc>
+          <w:tcPr>
+            <w:tcW w:w="1224" w:type="dxa"/>
+          </w:tcPr>
+          <w:p>
+            <w:r>
+              <w:t>Done</w:t>
+            </w:r>
+          </w:p>
+        </w:tc>
       </w:tr>
       <w:tr>
         <w:trPr>
@@ -220,7 +272,7 @@
         </w:tc>
         <w:tc>
           <w:tcPr>
-            <w:tcW w:w="3000" w:type="dxa"/>
+            <w:tcW w:w="2224" w:type="dxa"/>
           </w:tcPr>
           <w:p>
             <w:r>
@@ -230,7 +282,7 @@
         </w:tc>
         <w:tc>
           <w:tcPr>
-            <w:tcW w:w="3000" w:type="dxa"/>
+            <w:tcW w:w="2552" w:type="dxa"/>
           </w:tcPr>
           <w:p>
             <w:r>
@@ -243,6 +295,16 @@
             <w:proofErr w:type="spellEnd"/>
           </w:p>
         </w:tc>
+        <w:tc>
+          <w:tcPr>
+            <w:tcW w:w="1224" w:type="dxa"/>
+          </w:tcPr>
+          <w:p>
+            <w:r>
+              <w:t>Done</w:t>
+            </w:r>
+          </w:p>
+        </w:tc>
       </w:tr>
       <w:tr>
         <w:trPr>
@@ -256,13 +318,19 @@
         </w:tc>
         <w:tc>
           <w:tcPr>
-            <w:tcW w:w="3000" w:type="dxa"/>
-          </w:tcPr>
-          <w:p/>
-        </w:tc>
-        <w:tc>
-          <w:tcPr>
-            <w:tcW w:w="3000" w:type="dxa"/>
+            <w:tcW w:w="2224" w:type="dxa"/>
+          </w:tcPr>
+          <w:p/>
+        </w:tc>
+        <w:tc>
+          <w:tcPr>
+            <w:tcW w:w="2552" w:type="dxa"/>
+          </w:tcPr>
+          <w:p/>
+        </w:tc>
+        <w:tc>
+          <w:tcPr>
+            <w:tcW w:w="1224" w:type="dxa"/>
           </w:tcPr>
           <w:p/>
         </w:tc>
@@ -285,7 +353,7 @@
         </w:tc>
         <w:tc>
           <w:tcPr>
-            <w:tcW w:w="3000" w:type="dxa"/>
+            <w:tcW w:w="2224" w:type="dxa"/>
           </w:tcPr>
           <w:p>
             <w:r>
@@ -295,7 +363,7 @@
         </w:tc>
         <w:tc>
           <w:tcPr>
-            <w:tcW w:w="3000" w:type="dxa"/>
+            <w:tcW w:w="2552" w:type="dxa"/>
           </w:tcPr>
           <w:p>
             <w:r>
@@ -324,6 +392,12 @@
             <w:proofErr w:type="spellEnd"/>
           </w:p>
         </w:tc>
+        <w:tc>
+          <w:tcPr>
+            <w:tcW w:w="1224" w:type="dxa"/>
+          </w:tcPr>
+          <w:p/>
+        </w:tc>
       </w:tr>
       <w:tr>
         <w:trPr>
@@ -337,13 +411,19 @@
         </w:tc>
         <w:tc>
           <w:tcPr>
-            <w:tcW w:w="3000" w:type="dxa"/>
-          </w:tcPr>
-          <w:p/>
-        </w:tc>
-        <w:tc>
-          <w:tcPr>
-            <w:tcW w:w="3000" w:type="dxa"/>
+            <w:tcW w:w="2224" w:type="dxa"/>
+          </w:tcPr>
+          <w:p/>
+        </w:tc>
+        <w:tc>
+          <w:tcPr>
+            <w:tcW w:w="2552" w:type="dxa"/>
+          </w:tcPr>
+          <w:p/>
+        </w:tc>
+        <w:tc>
+          <w:tcPr>
+            <w:tcW w:w="1224" w:type="dxa"/>
           </w:tcPr>
           <w:p/>
         </w:tc>
@@ -366,7 +446,7 @@
         </w:tc>
         <w:tc>
           <w:tcPr>
-            <w:tcW w:w="3000" w:type="dxa"/>
+            <w:tcW w:w="2224" w:type="dxa"/>
           </w:tcPr>
           <w:p>
             <w:r>
@@ -384,7 +464,7 @@
         </w:tc>
         <w:tc>
           <w:tcPr>
-            <w:tcW w:w="3000" w:type="dxa"/>
+            <w:tcW w:w="2552" w:type="dxa"/>
           </w:tcPr>
           <w:p>
             <w:r>
@@ -397,6 +477,16 @@
             <w:proofErr w:type="spellEnd"/>
           </w:p>
         </w:tc>
+        <w:tc>
+          <w:tcPr>
+            <w:tcW w:w="1224" w:type="dxa"/>
+          </w:tcPr>
+          <w:p>
+            <w:r>
+              <w:t>Done</w:t>
+            </w:r>
+          </w:p>
+        </w:tc>
       </w:tr>
       <w:tr>
         <w:trPr>
@@ -416,7 +506,7 @@
         </w:tc>
         <w:tc>
           <w:tcPr>
-            <w:tcW w:w="3000" w:type="dxa"/>
+            <w:tcW w:w="2224" w:type="dxa"/>
           </w:tcPr>
           <w:p>
             <w:r>
@@ -426,7 +516,7 @@
         </w:tc>
         <w:tc>
           <w:tcPr>
-            <w:tcW w:w="3000" w:type="dxa"/>
+            <w:tcW w:w="2552" w:type="dxa"/>
           </w:tcPr>
           <w:p>
             <w:r>
@@ -439,6 +529,16 @@
             <w:proofErr w:type="spellEnd"/>
           </w:p>
         </w:tc>
+        <w:tc>
+          <w:tcPr>
+            <w:tcW w:w="1224" w:type="dxa"/>
+          </w:tcPr>
+          <w:p>
+            <w:r>
+              <w:t>Done</w:t>
+            </w:r>
+          </w:p>
+        </w:tc>
       </w:tr>
       <w:tr>
         <w:trPr>
@@ -458,7 +558,7 @@
         </w:tc>
         <w:tc>
           <w:tcPr>
-            <w:tcW w:w="3000" w:type="dxa"/>
+            <w:tcW w:w="2224" w:type="dxa"/>
           </w:tcPr>
           <w:p>
             <w:r>
@@ -468,7 +568,7 @@
         </w:tc>
         <w:tc>
           <w:tcPr>
-            <w:tcW w:w="3000" w:type="dxa"/>
+            <w:tcW w:w="2552" w:type="dxa"/>
           </w:tcPr>
           <w:p>
             <w:r>
@@ -481,6 +581,16 @@
             <w:proofErr w:type="spellEnd"/>
           </w:p>
         </w:tc>
+        <w:tc>
+          <w:tcPr>
+            <w:tcW w:w="1224" w:type="dxa"/>
+          </w:tcPr>
+          <w:p>
+            <w:r>
+              <w:t>Done</w:t>
+            </w:r>
+          </w:p>
+        </w:tc>
       </w:tr>
       <w:tr>
         <w:trPr>
@@ -500,7 +610,7 @@
         </w:tc>
         <w:tc>
           <w:tcPr>
-            <w:tcW w:w="3000" w:type="dxa"/>
+            <w:tcW w:w="2224" w:type="dxa"/>
           </w:tcPr>
           <w:p>
             <w:r>
@@ -510,7 +620,7 @@
         </w:tc>
         <w:tc>
           <w:tcPr>
-            <w:tcW w:w="3000" w:type="dxa"/>
+            <w:tcW w:w="2552" w:type="dxa"/>
           </w:tcPr>
           <w:p>
             <w:r>
@@ -523,6 +633,16 @@
             <w:proofErr w:type="spellEnd"/>
           </w:p>
         </w:tc>
+        <w:tc>
+          <w:tcPr>
+            <w:tcW w:w="1224" w:type="dxa"/>
+          </w:tcPr>
+          <w:p>
+            <w:r>
+              <w:t>Done</w:t>
+            </w:r>
+          </w:p>
+        </w:tc>
       </w:tr>
       <w:tr>
         <w:trPr>
@@ -542,7 +662,7 @@
         </w:tc>
         <w:tc>
           <w:tcPr>
-            <w:tcW w:w="3000" w:type="dxa"/>
+            <w:tcW w:w="2224" w:type="dxa"/>
           </w:tcPr>
           <w:p>
             <w:r>
@@ -552,7 +672,7 @@
         </w:tc>
         <w:tc>
           <w:tcPr>
-            <w:tcW w:w="3000" w:type="dxa"/>
+            <w:tcW w:w="2552" w:type="dxa"/>
           </w:tcPr>
           <w:p>
             <w:r>
@@ -563,6 +683,16 @@
               <w:t>customerId</w:t>
             </w:r>
             <w:proofErr w:type="spellEnd"/>
+          </w:p>
+        </w:tc>
+        <w:tc>
+          <w:tcPr>
+            <w:tcW w:w="1224" w:type="dxa"/>
+          </w:tcPr>
+          <w:p>
+            <w:r>
+              <w:t>Done</w:t>
+            </w:r>
           </w:p>
         </w:tc>
       </w:tr>
@@ -585,8 +715,9 @@
       </w:tblPr>
       <w:tblGrid>
         <w:gridCol w:w="3005"/>
-        <w:gridCol w:w="3005"/>
-        <w:gridCol w:w="3006"/>
+        <w:gridCol w:w="2235"/>
+        <w:gridCol w:w="2552"/>
+        <w:gridCol w:w="1224"/>
       </w:tblGrid>
       <w:tr>
         <w:trPr>
@@ -607,7 +738,7 @@
         </w:tc>
         <w:tc>
           <w:tcPr>
-            <w:tcW w:w="3005" w:type="dxa"/>
+            <w:tcW w:w="2235" w:type="dxa"/>
           </w:tcPr>
           <w:p>
             <w:pPr>
@@ -620,7 +751,7 @@
         </w:tc>
         <w:tc>
           <w:tcPr>
-            <w:tcW w:w="3006" w:type="dxa"/>
+            <w:tcW w:w="2552" w:type="dxa"/>
           </w:tcPr>
           <w:p>
             <w:pPr>
@@ -631,6 +762,19 @@
             </w:r>
           </w:p>
         </w:tc>
+        <w:tc>
+          <w:tcPr>
+            <w:tcW w:w="1224" w:type="dxa"/>
+          </w:tcPr>
+          <w:p>
+            <w:pPr>
+              <w:jc w:val="center"/>
+            </w:pPr>
+            <w:r>
+              <w:t>Status</w:t>
+            </w:r>
+          </w:p>
+        </w:tc>
       </w:tr>
       <w:tr>
         <w:trPr>
@@ -643,17 +787,14 @@
           <w:p>
             <w:proofErr w:type="spellStart"/>
             <w:r>
-              <w:t>ad</w:t>
-            </w:r>
-            <w:r>
-              <w:t>dDriver</w:t>
-            </w:r>
-            <w:proofErr w:type="spellEnd"/>
-          </w:p>
-        </w:tc>
-        <w:tc>
-          <w:tcPr>
-            <w:tcW w:w="3005" w:type="dxa"/>
+              <w:t>addDriver</w:t>
+            </w:r>
+            <w:proofErr w:type="spellEnd"/>
+          </w:p>
+        </w:tc>
+        <w:tc>
+          <w:tcPr>
+            <w:tcW w:w="2235" w:type="dxa"/>
           </w:tcPr>
           <w:p>
             <w:r>
@@ -663,7 +804,7 @@
         </w:tc>
         <w:tc>
           <w:tcPr>
-            <w:tcW w:w="3006" w:type="dxa"/>
+            <w:tcW w:w="2552" w:type="dxa"/>
           </w:tcPr>
           <w:p>
             <w:r>
@@ -676,6 +817,16 @@
             <w:proofErr w:type="spellEnd"/>
           </w:p>
         </w:tc>
+        <w:tc>
+          <w:tcPr>
+            <w:tcW w:w="1224" w:type="dxa"/>
+          </w:tcPr>
+          <w:p>
+            <w:r>
+              <w:t>Done</w:t>
+            </w:r>
+          </w:p>
+        </w:tc>
       </w:tr>
       <w:tr>
         <w:trPr>
@@ -695,7 +846,7 @@
         </w:tc>
         <w:tc>
           <w:tcPr>
-            <w:tcW w:w="3005" w:type="dxa"/>
+            <w:tcW w:w="2235" w:type="dxa"/>
           </w:tcPr>
           <w:p>
             <w:r>
@@ -705,7 +856,7 @@
         </w:tc>
         <w:tc>
           <w:tcPr>
-            <w:tcW w:w="3006" w:type="dxa"/>
+            <w:tcW w:w="2552" w:type="dxa"/>
           </w:tcPr>
           <w:p>
             <w:r>
@@ -718,6 +869,16 @@
             <w:proofErr w:type="spellEnd"/>
           </w:p>
         </w:tc>
+        <w:tc>
+          <w:tcPr>
+            <w:tcW w:w="1224" w:type="dxa"/>
+          </w:tcPr>
+          <w:p>
+            <w:r>
+              <w:t>Done</w:t>
+            </w:r>
+          </w:p>
+        </w:tc>
       </w:tr>
       <w:tr>
         <w:trPr>
@@ -737,7 +898,7 @@
         </w:tc>
         <w:tc>
           <w:tcPr>
-            <w:tcW w:w="3005" w:type="dxa"/>
+            <w:tcW w:w="2235" w:type="dxa"/>
           </w:tcPr>
           <w:p>
             <w:r>
@@ -747,7 +908,7 @@
         </w:tc>
         <w:tc>
           <w:tcPr>
-            <w:tcW w:w="3006" w:type="dxa"/>
+            <w:tcW w:w="2552" w:type="dxa"/>
           </w:tcPr>
           <w:p>
             <w:r>
@@ -760,6 +921,16 @@
             <w:proofErr w:type="spellEnd"/>
           </w:p>
         </w:tc>
+        <w:tc>
+          <w:tcPr>
+            <w:tcW w:w="1224" w:type="dxa"/>
+          </w:tcPr>
+          <w:p>
+            <w:r>
+              <w:t>Done</w:t>
+            </w:r>
+          </w:p>
+        </w:tc>
       </w:tr>
       <w:tr>
         <w:trPr>
@@ -779,7 +950,7 @@
         </w:tc>
         <w:tc>
           <w:tcPr>
-            <w:tcW w:w="3005" w:type="dxa"/>
+            <w:tcW w:w="2235" w:type="dxa"/>
           </w:tcPr>
           <w:p>
             <w:r>
@@ -789,7 +960,7 @@
         </w:tc>
         <w:tc>
           <w:tcPr>
-            <w:tcW w:w="3006" w:type="dxa"/>
+            <w:tcW w:w="2552" w:type="dxa"/>
           </w:tcPr>
           <w:p>
             <w:r>
@@ -802,6 +973,16 @@
             <w:proofErr w:type="spellEnd"/>
           </w:p>
         </w:tc>
+        <w:tc>
+          <w:tcPr>
+            <w:tcW w:w="1224" w:type="dxa"/>
+          </w:tcPr>
+          <w:p>
+            <w:r>
+              <w:t>Done</w:t>
+            </w:r>
+          </w:p>
+        </w:tc>
       </w:tr>
       <w:tr>
         <w:trPr>
@@ -815,13 +996,19 @@
         </w:tc>
         <w:tc>
           <w:tcPr>
-            <w:tcW w:w="3005" w:type="dxa"/>
-          </w:tcPr>
-          <w:p/>
-        </w:tc>
-        <w:tc>
-          <w:tcPr>
-            <w:tcW w:w="3006" w:type="dxa"/>
+            <w:tcW w:w="2235" w:type="dxa"/>
+          </w:tcPr>
+          <w:p/>
+        </w:tc>
+        <w:tc>
+          <w:tcPr>
+            <w:tcW w:w="2552" w:type="dxa"/>
+          </w:tcPr>
+          <w:p/>
+        </w:tc>
+        <w:tc>
+          <w:tcPr>
+            <w:tcW w:w="1224" w:type="dxa"/>
           </w:tcPr>
           <w:p/>
         </w:tc>
@@ -847,7 +1034,7 @@
         </w:tc>
         <w:tc>
           <w:tcPr>
-            <w:tcW w:w="3005" w:type="dxa"/>
+            <w:tcW w:w="2235" w:type="dxa"/>
           </w:tcPr>
           <w:p>
             <w:r>
@@ -857,7 +1044,7 @@
         </w:tc>
         <w:tc>
           <w:tcPr>
-            <w:tcW w:w="3006" w:type="dxa"/>
+            <w:tcW w:w="2552" w:type="dxa"/>
           </w:tcPr>
           <w:p>
             <w:r>
@@ -878,6 +1065,12 @@
             <w:proofErr w:type="spellEnd"/>
           </w:p>
         </w:tc>
+        <w:tc>
+          <w:tcPr>
+            <w:tcW w:w="1224" w:type="dxa"/>
+          </w:tcPr>
+          <w:p/>
+        </w:tc>
       </w:tr>
       <w:tr>
         <w:trPr>
@@ -900,7 +1093,7 @@
         </w:tc>
         <w:tc>
           <w:tcPr>
-            <w:tcW w:w="3005" w:type="dxa"/>
+            <w:tcW w:w="2235" w:type="dxa"/>
           </w:tcPr>
           <w:p>
             <w:r>
@@ -910,7 +1103,7 @@
         </w:tc>
         <w:tc>
           <w:tcPr>
-            <w:tcW w:w="3006" w:type="dxa"/>
+            <w:tcW w:w="2552" w:type="dxa"/>
           </w:tcPr>
           <w:p>
             <w:r>
@@ -922,8 +1115,82 @@
             </w:r>
             <w:proofErr w:type="spellEnd"/>
             <w:r>
-              <w:t xml:space="preserve">, </w:t>
-            </w:r>
+              <w:t xml:space="preserve">, Long </w:t>
+            </w:r>
+            <w:proofErr w:type="spellStart"/>
+            <w:r>
+              <w:t>driverId</w:t>
+            </w:r>
+            <w:proofErr w:type="spellEnd"/>
+          </w:p>
+        </w:tc>
+        <w:tc>
+          <w:tcPr>
+            <w:tcW w:w="1224" w:type="dxa"/>
+          </w:tcPr>
+          <w:p/>
+        </w:tc>
+      </w:tr>
+      <w:tr>
+        <w:trPr>
+          <w:trHeight w:val="414"/>
+        </w:trPr>
+        <w:tc>
+          <w:tcPr>
+            <w:tcW w:w="3005" w:type="dxa"/>
+          </w:tcPr>
+          <w:p/>
+        </w:tc>
+        <w:tc>
+          <w:tcPr>
+            <w:tcW w:w="2235" w:type="dxa"/>
+          </w:tcPr>
+          <w:p/>
+        </w:tc>
+        <w:tc>
+          <w:tcPr>
+            <w:tcW w:w="2552" w:type="dxa"/>
+          </w:tcPr>
+          <w:p/>
+        </w:tc>
+        <w:tc>
+          <w:tcPr>
+            <w:tcW w:w="1224" w:type="dxa"/>
+          </w:tcPr>
+          <w:p/>
+        </w:tc>
+      </w:tr>
+      <w:tr>
+        <w:trPr>
+          <w:trHeight w:val="414"/>
+        </w:trPr>
+        <w:tc>
+          <w:tcPr>
+            <w:tcW w:w="3005" w:type="dxa"/>
+          </w:tcPr>
+          <w:p>
+            <w:proofErr w:type="spellStart"/>
+            <w:r>
+              <w:t>getAllBookings</w:t>
+            </w:r>
+            <w:proofErr w:type="spellEnd"/>
+          </w:p>
+        </w:tc>
+        <w:tc>
+          <w:tcPr>
+            <w:tcW w:w="2235" w:type="dxa"/>
+          </w:tcPr>
+          <w:p>
+            <w:r>
+              <w:t>List&lt;Booking&gt;</w:t>
+            </w:r>
+          </w:p>
+        </w:tc>
+        <w:tc>
+          <w:tcPr>
+            <w:tcW w:w="2552" w:type="dxa"/>
+          </w:tcPr>
+          <w:p>
             <w:r>
               <w:t xml:space="preserve">Long </w:t>
             </w:r>
@@ -934,6 +1201,16 @@
             <w:proofErr w:type="spellEnd"/>
           </w:p>
         </w:tc>
+        <w:tc>
+          <w:tcPr>
+            <w:tcW w:w="1224" w:type="dxa"/>
+          </w:tcPr>
+          <w:p>
+            <w:r>
+              <w:t>Done</w:t>
+            </w:r>
+          </w:p>
+        </w:tc>
       </w:tr>
       <w:tr>
         <w:trPr>
@@ -943,19 +1220,48 @@
           <w:tcPr>
             <w:tcW w:w="3005" w:type="dxa"/>
           </w:tcPr>
-          <w:p/>
-        </w:tc>
-        <w:tc>
-          <w:tcPr>
-            <w:tcW w:w="3005" w:type="dxa"/>
-          </w:tcPr>
-          <w:p/>
-        </w:tc>
-        <w:tc>
-          <w:tcPr>
-            <w:tcW w:w="3006" w:type="dxa"/>
-          </w:tcPr>
-          <w:p/>
+          <w:p>
+            <w:proofErr w:type="spellStart"/>
+            <w:r>
+              <w:t>getBookingHistory</w:t>
+            </w:r>
+            <w:proofErr w:type="spellEnd"/>
+          </w:p>
+        </w:tc>
+        <w:tc>
+          <w:tcPr>
+            <w:tcW w:w="2235" w:type="dxa"/>
+          </w:tcPr>
+          <w:p>
+            <w:r>
+              <w:t>List&lt;Booking&gt;</w:t>
+            </w:r>
+          </w:p>
+        </w:tc>
+        <w:tc>
+          <w:tcPr>
+            <w:tcW w:w="2552" w:type="dxa"/>
+          </w:tcPr>
+          <w:p>
+            <w:r>
+              <w:t xml:space="preserve">Long </w:t>
+            </w:r>
+            <w:proofErr w:type="spellStart"/>
+            <w:r>
+              <w:t>driverId</w:t>
+            </w:r>
+            <w:proofErr w:type="spellEnd"/>
+          </w:p>
+        </w:tc>
+        <w:tc>
+          <w:tcPr>
+            <w:tcW w:w="1224" w:type="dxa"/>
+          </w:tcPr>
+          <w:p>
+            <w:r>
+              <w:t>Done</w:t>
+            </w:r>
+          </w:p>
         </w:tc>
       </w:tr>
       <w:tr>
@@ -969,14 +1275,14 @@
           <w:p>
             <w:proofErr w:type="spellStart"/>
             <w:r>
-              <w:t>getAllBookings</w:t>
-            </w:r>
-            <w:proofErr w:type="spellEnd"/>
-          </w:p>
-        </w:tc>
-        <w:tc>
-          <w:tcPr>
-            <w:tcW w:w="3005" w:type="dxa"/>
+              <w:t>getActiveBookins</w:t>
+            </w:r>
+            <w:proofErr w:type="spellEnd"/>
+          </w:p>
+        </w:tc>
+        <w:tc>
+          <w:tcPr>
+            <w:tcW w:w="2235" w:type="dxa"/>
           </w:tcPr>
           <w:p>
             <w:r>
@@ -986,7 +1292,7 @@
         </w:tc>
         <w:tc>
           <w:tcPr>
-            <w:tcW w:w="3006" w:type="dxa"/>
+            <w:tcW w:w="2552" w:type="dxa"/>
           </w:tcPr>
           <w:p>
             <w:r>
@@ -999,6 +1305,16 @@
             <w:proofErr w:type="spellEnd"/>
           </w:p>
         </w:tc>
+        <w:tc>
+          <w:tcPr>
+            <w:tcW w:w="1224" w:type="dxa"/>
+          </w:tcPr>
+          <w:p>
+            <w:r>
+              <w:t>Done</w:t>
+            </w:r>
+          </w:p>
+        </w:tc>
       </w:tr>
       <w:tr>
         <w:trPr>
@@ -1011,14 +1327,14 @@
           <w:p>
             <w:proofErr w:type="spellStart"/>
             <w:r>
-              <w:t>getBookingHistory</w:t>
-            </w:r>
-            <w:proofErr w:type="spellEnd"/>
-          </w:p>
-        </w:tc>
-        <w:tc>
-          <w:tcPr>
-            <w:tcW w:w="3005" w:type="dxa"/>
+              <w:t>getUpComingBookings</w:t>
+            </w:r>
+            <w:proofErr w:type="spellEnd"/>
+          </w:p>
+        </w:tc>
+        <w:tc>
+          <w:tcPr>
+            <w:tcW w:w="2235" w:type="dxa"/>
           </w:tcPr>
           <w:p>
             <w:r>
@@ -1028,7 +1344,7 @@
         </w:tc>
         <w:tc>
           <w:tcPr>
-            <w:tcW w:w="3006" w:type="dxa"/>
+            <w:tcW w:w="2552" w:type="dxa"/>
           </w:tcPr>
           <w:p>
             <w:r>
@@ -1041,6 +1357,16 @@
             <w:proofErr w:type="spellEnd"/>
           </w:p>
         </w:tc>
+        <w:tc>
+          <w:tcPr>
+            <w:tcW w:w="1224" w:type="dxa"/>
+          </w:tcPr>
+          <w:p>
+            <w:r>
+              <w:t>Done</w:t>
+            </w:r>
+          </w:p>
+        </w:tc>
       </w:tr>
       <w:tr>
         <w:trPr>
@@ -1053,14 +1379,14 @@
           <w:p>
             <w:proofErr w:type="spellStart"/>
             <w:r>
-              <w:t>getActiveBookins</w:t>
-            </w:r>
-            <w:proofErr w:type="spellEnd"/>
-          </w:p>
-        </w:tc>
-        <w:tc>
-          <w:tcPr>
-            <w:tcW w:w="3005" w:type="dxa"/>
+              <w:t>getCencelledBookings</w:t>
+            </w:r>
+            <w:proofErr w:type="spellEnd"/>
+          </w:p>
+        </w:tc>
+        <w:tc>
+          <w:tcPr>
+            <w:tcW w:w="2235" w:type="dxa"/>
           </w:tcPr>
           <w:p>
             <w:r>
@@ -1070,7 +1396,7 @@
         </w:tc>
         <w:tc>
           <w:tcPr>
-            <w:tcW w:w="3006" w:type="dxa"/>
+            <w:tcW w:w="2552" w:type="dxa"/>
           </w:tcPr>
           <w:p>
             <w:r>
@@ -1083,88 +1409,14 @@
             <w:proofErr w:type="spellEnd"/>
           </w:p>
         </w:tc>
-      </w:tr>
-      <w:tr>
-        <w:trPr>
-          <w:trHeight w:val="414"/>
-        </w:trPr>
-        <w:tc>
-          <w:tcPr>
-            <w:tcW w:w="3005" w:type="dxa"/>
-          </w:tcPr>
-          <w:p>
-            <w:proofErr w:type="spellStart"/>
-            <w:r>
-              <w:t>getUpComingBookings</w:t>
-            </w:r>
-            <w:proofErr w:type="spellEnd"/>
-          </w:p>
-        </w:tc>
-        <w:tc>
-          <w:tcPr>
-            <w:tcW w:w="3005" w:type="dxa"/>
-          </w:tcPr>
-          <w:p>
-            <w:r>
-              <w:t>List&lt;Booking&gt;</w:t>
-            </w:r>
-          </w:p>
-        </w:tc>
-        <w:tc>
-          <w:tcPr>
-            <w:tcW w:w="3006" w:type="dxa"/>
-          </w:tcPr>
-          <w:p>
-            <w:r>
-              <w:t xml:space="preserve">Long </w:t>
-            </w:r>
-            <w:proofErr w:type="spellStart"/>
-            <w:r>
-              <w:t>driverId</w:t>
-            </w:r>
-            <w:proofErr w:type="spellEnd"/>
-          </w:p>
-        </w:tc>
-      </w:tr>
-      <w:tr>
-        <w:trPr>
-          <w:trHeight w:val="414"/>
-        </w:trPr>
-        <w:tc>
-          <w:tcPr>
-            <w:tcW w:w="3005" w:type="dxa"/>
-          </w:tcPr>
-          <w:p>
-            <w:proofErr w:type="spellStart"/>
-            <w:r>
-              <w:t>getCencelledBookings</w:t>
-            </w:r>
-            <w:proofErr w:type="spellEnd"/>
-          </w:p>
-        </w:tc>
-        <w:tc>
-          <w:tcPr>
-            <w:tcW w:w="3005" w:type="dxa"/>
-          </w:tcPr>
-          <w:p>
-            <w:r>
-              <w:t>List&lt;Booking&gt;</w:t>
-            </w:r>
-          </w:p>
-        </w:tc>
-        <w:tc>
-          <w:tcPr>
-            <w:tcW w:w="3006" w:type="dxa"/>
-          </w:tcPr>
-          <w:p>
-            <w:r>
-              <w:t xml:space="preserve">Long </w:t>
-            </w:r>
-            <w:proofErr w:type="spellStart"/>
-            <w:r>
-              <w:t>driverId</w:t>
-            </w:r>
-            <w:proofErr w:type="spellEnd"/>
+        <w:tc>
+          <w:tcPr>
+            <w:tcW w:w="1224" w:type="dxa"/>
+          </w:tcPr>
+          <w:p>
+            <w:r>
+              <w:t>Done</w:t>
+            </w:r>
           </w:p>
         </w:tc>
       </w:tr>
@@ -1190,8 +1442,9 @@
       </w:tblPr>
       <w:tblGrid>
         <w:gridCol w:w="3005"/>
-        <w:gridCol w:w="3005"/>
-        <w:gridCol w:w="3006"/>
+        <w:gridCol w:w="2235"/>
+        <w:gridCol w:w="2552"/>
+        <w:gridCol w:w="1224"/>
       </w:tblGrid>
       <w:tr>
         <w:trPr>
@@ -1212,7 +1465,7 @@
         </w:tc>
         <w:tc>
           <w:tcPr>
-            <w:tcW w:w="3005" w:type="dxa"/>
+            <w:tcW w:w="2235" w:type="dxa"/>
           </w:tcPr>
           <w:p>
             <w:pPr>
@@ -1225,7 +1478,7 @@
         </w:tc>
         <w:tc>
           <w:tcPr>
-            <w:tcW w:w="3006" w:type="dxa"/>
+            <w:tcW w:w="2552" w:type="dxa"/>
           </w:tcPr>
           <w:p>
             <w:pPr>
@@ -1236,6 +1489,19 @@
             </w:r>
           </w:p>
         </w:tc>
+        <w:tc>
+          <w:tcPr>
+            <w:tcW w:w="1224" w:type="dxa"/>
+          </w:tcPr>
+          <w:p>
+            <w:pPr>
+              <w:jc w:val="center"/>
+            </w:pPr>
+            <w:r>
+              <w:t>Status</w:t>
+            </w:r>
+          </w:p>
+        </w:tc>
       </w:tr>
       <w:tr>
         <w:trPr>
@@ -1248,8 +1514,17 @@
           <w:p>
             <w:proofErr w:type="spellStart"/>
             <w:r>
-              <w:t>add</w:t>
-            </w:r>
+              <w:t>addVehicleOwner</w:t>
+            </w:r>
+            <w:proofErr w:type="spellEnd"/>
+          </w:p>
+        </w:tc>
+        <w:tc>
+          <w:tcPr>
+            <w:tcW w:w="2235" w:type="dxa"/>
+          </w:tcPr>
+          <w:p>
+            <w:proofErr w:type="spellStart"/>
             <w:r>
               <w:t>VehicleOwner</w:t>
             </w:r>
@@ -1258,7 +1533,7 @@
         </w:tc>
         <w:tc>
           <w:tcPr>
-            <w:tcW w:w="3005" w:type="dxa"/>
+            <w:tcW w:w="2552" w:type="dxa"/>
           </w:tcPr>
           <w:p>
             <w:proofErr w:type="spellStart"/>
@@ -1266,11 +1541,42 @@
               <w:t>VehicleOwner</w:t>
             </w:r>
             <w:proofErr w:type="spellEnd"/>
-          </w:p>
-        </w:tc>
-        <w:tc>
-          <w:tcPr>
-            <w:tcW w:w="3006" w:type="dxa"/>
+            <w:r>
+              <w:t xml:space="preserve"> </w:t>
+            </w:r>
+            <w:proofErr w:type="spellStart"/>
+            <w:r>
+              <w:t>vehicleOwner</w:t>
+            </w:r>
+            <w:proofErr w:type="spellEnd"/>
+          </w:p>
+        </w:tc>
+        <w:tc>
+          <w:tcPr>
+            <w:tcW w:w="1224" w:type="dxa"/>
+          </w:tcPr>
+          <w:p/>
+        </w:tc>
+      </w:tr>
+      <w:tr>
+        <w:trPr>
+          <w:trHeight w:val="401"/>
+        </w:trPr>
+        <w:tc>
+          <w:tcPr>
+            <w:tcW w:w="3005" w:type="dxa"/>
+          </w:tcPr>
+          <w:p>
+            <w:proofErr w:type="spellStart"/>
+            <w:r>
+              <w:t>updateVehicleOwner</w:t>
+            </w:r>
+            <w:proofErr w:type="spellEnd"/>
+          </w:p>
+        </w:tc>
+        <w:tc>
+          <w:tcPr>
+            <w:tcW w:w="2235" w:type="dxa"/>
           </w:tcPr>
           <w:p>
             <w:proofErr w:type="spellStart"/>
@@ -1278,6 +1584,18 @@
               <w:t>VehicleOwner</w:t>
             </w:r>
             <w:proofErr w:type="spellEnd"/>
+          </w:p>
+        </w:tc>
+        <w:tc>
+          <w:tcPr>
+            <w:tcW w:w="2552" w:type="dxa"/>
+          </w:tcPr>
+          <w:p>
+            <w:proofErr w:type="spellStart"/>
+            <w:r>
+              <w:t>VehicleOwner</w:t>
+            </w:r>
+            <w:proofErr w:type="spellEnd"/>
             <w:r>
               <w:t xml:space="preserve"> </w:t>
             </w:r>
@@ -1288,6 +1606,12 @@
             <w:proofErr w:type="spellEnd"/>
           </w:p>
         </w:tc>
+        <w:tc>
+          <w:tcPr>
+            <w:tcW w:w="1224" w:type="dxa"/>
+          </w:tcPr>
+          <w:p/>
+        </w:tc>
       </w:tr>
       <w:tr>
         <w:trPr>
@@ -1300,14 +1624,14 @@
           <w:p>
             <w:proofErr w:type="spellStart"/>
             <w:r>
-              <w:t>updateVehicleOwner</w:t>
-            </w:r>
-            <w:proofErr w:type="spellEnd"/>
-          </w:p>
-        </w:tc>
-        <w:tc>
-          <w:tcPr>
-            <w:tcW w:w="3005" w:type="dxa"/>
+              <w:t>viewVehicleOwner</w:t>
+            </w:r>
+            <w:proofErr w:type="spellEnd"/>
+          </w:p>
+        </w:tc>
+        <w:tc>
+          <w:tcPr>
+            <w:tcW w:w="2235" w:type="dxa"/>
           </w:tcPr>
           <w:p>
             <w:proofErr w:type="spellStart"/>
@@ -1319,23 +1643,24 @@
         </w:tc>
         <w:tc>
           <w:tcPr>
-            <w:tcW w:w="3006" w:type="dxa"/>
-          </w:tcPr>
-          <w:p>
-            <w:proofErr w:type="spellStart"/>
-            <w:r>
-              <w:t>VehicleOwner</w:t>
-            </w:r>
-            <w:proofErr w:type="spellEnd"/>
-            <w:r>
-              <w:t xml:space="preserve"> </w:t>
-            </w:r>
-            <w:proofErr w:type="spellStart"/>
-            <w:r>
-              <w:t>vehicleOwner</w:t>
-            </w:r>
-            <w:proofErr w:type="spellEnd"/>
-          </w:p>
+            <w:tcW w:w="2552" w:type="dxa"/>
+          </w:tcPr>
+          <w:p>
+            <w:r>
+              <w:t xml:space="preserve">Long </w:t>
+            </w:r>
+            <w:proofErr w:type="spellStart"/>
+            <w:r>
+              <w:t>VOwnerId</w:t>
+            </w:r>
+            <w:proofErr w:type="spellEnd"/>
+          </w:p>
+        </w:tc>
+        <w:tc>
+          <w:tcPr>
+            <w:tcW w:w="1224" w:type="dxa"/>
+          </w:tcPr>
+          <w:p/>
         </w:tc>
       </w:tr>
       <w:tr>
@@ -1349,26 +1674,24 @@
           <w:p>
             <w:proofErr w:type="spellStart"/>
             <w:r>
-              <w:t>viewVehicleOwner</w:t>
-            </w:r>
-            <w:proofErr w:type="spellEnd"/>
-          </w:p>
-        </w:tc>
-        <w:tc>
-          <w:tcPr>
-            <w:tcW w:w="3005" w:type="dxa"/>
-          </w:tcPr>
-          <w:p>
-            <w:proofErr w:type="spellStart"/>
-            <w:r>
-              <w:t>VehicleOwner</w:t>
-            </w:r>
-            <w:proofErr w:type="spellEnd"/>
-          </w:p>
-        </w:tc>
-        <w:tc>
-          <w:tcPr>
-            <w:tcW w:w="3006" w:type="dxa"/>
+              <w:t>deleteVehicleOwner</w:t>
+            </w:r>
+            <w:proofErr w:type="spellEnd"/>
+          </w:p>
+        </w:tc>
+        <w:tc>
+          <w:tcPr>
+            <w:tcW w:w="2235" w:type="dxa"/>
+          </w:tcPr>
+          <w:p>
+            <w:r>
+              <w:t>String</w:t>
+            </w:r>
+          </w:p>
+        </w:tc>
+        <w:tc>
+          <w:tcPr>
+            <w:tcW w:w="2552" w:type="dxa"/>
           </w:tcPr>
           <w:p>
             <w:r>
@@ -1381,47 +1704,11 @@
             <w:proofErr w:type="spellEnd"/>
           </w:p>
         </w:tc>
-      </w:tr>
-      <w:tr>
-        <w:trPr>
-          <w:trHeight w:val="401"/>
-        </w:trPr>
-        <w:tc>
-          <w:tcPr>
-            <w:tcW w:w="3005" w:type="dxa"/>
-          </w:tcPr>
-          <w:p>
-            <w:proofErr w:type="spellStart"/>
-            <w:r>
-              <w:t>deleteVehicleOwner</w:t>
-            </w:r>
-            <w:proofErr w:type="spellEnd"/>
-          </w:p>
-        </w:tc>
-        <w:tc>
-          <w:tcPr>
-            <w:tcW w:w="3005" w:type="dxa"/>
-          </w:tcPr>
-          <w:p>
-            <w:r>
-              <w:t>String</w:t>
-            </w:r>
-          </w:p>
-        </w:tc>
-        <w:tc>
-          <w:tcPr>
-            <w:tcW w:w="3006" w:type="dxa"/>
-          </w:tcPr>
-          <w:p>
-            <w:r>
-              <w:t xml:space="preserve">Long </w:t>
-            </w:r>
-            <w:proofErr w:type="spellStart"/>
-            <w:r>
-              <w:t>VOwnerId</w:t>
-            </w:r>
-            <w:proofErr w:type="spellEnd"/>
-          </w:p>
+        <w:tc>
+          <w:tcPr>
+            <w:tcW w:w="1224" w:type="dxa"/>
+          </w:tcPr>
+          <w:p/>
         </w:tc>
       </w:tr>
     </w:tbl>
@@ -1443,8 +1730,9 @@
       </w:tblPr>
       <w:tblGrid>
         <w:gridCol w:w="3005"/>
-        <w:gridCol w:w="3005"/>
-        <w:gridCol w:w="3006"/>
+        <w:gridCol w:w="2235"/>
+        <w:gridCol w:w="2552"/>
+        <w:gridCol w:w="1224"/>
       </w:tblGrid>
       <w:tr>
         <w:trPr>
@@ -1465,7 +1753,7 @@
         </w:tc>
         <w:tc>
           <w:tcPr>
-            <w:tcW w:w="3005" w:type="dxa"/>
+            <w:tcW w:w="2235" w:type="dxa"/>
           </w:tcPr>
           <w:p>
             <w:pPr>
@@ -1478,7 +1766,7 @@
         </w:tc>
         <w:tc>
           <w:tcPr>
-            <w:tcW w:w="3006" w:type="dxa"/>
+            <w:tcW w:w="2552" w:type="dxa"/>
           </w:tcPr>
           <w:p>
             <w:pPr>
@@ -1489,6 +1777,19 @@
             </w:r>
           </w:p>
         </w:tc>
+        <w:tc>
+          <w:tcPr>
+            <w:tcW w:w="1224" w:type="dxa"/>
+          </w:tcPr>
+          <w:p>
+            <w:pPr>
+              <w:jc w:val="center"/>
+            </w:pPr>
+            <w:r>
+              <w:t>Status</w:t>
+            </w:r>
+          </w:p>
+        </w:tc>
       </w:tr>
       <w:tr>
         <w:trPr>
@@ -1508,7 +1809,7 @@
         </w:tc>
         <w:tc>
           <w:tcPr>
-            <w:tcW w:w="3005" w:type="dxa"/>
+            <w:tcW w:w="2235" w:type="dxa"/>
           </w:tcPr>
           <w:p>
             <w:r>
@@ -1518,7 +1819,7 @@
         </w:tc>
         <w:tc>
           <w:tcPr>
-            <w:tcW w:w="3006" w:type="dxa"/>
+            <w:tcW w:w="2552" w:type="dxa"/>
           </w:tcPr>
           <w:p>
             <w:r>
@@ -1531,6 +1832,12 @@
             <w:proofErr w:type="spellEnd"/>
           </w:p>
         </w:tc>
+        <w:tc>
+          <w:tcPr>
+            <w:tcW w:w="1224" w:type="dxa"/>
+          </w:tcPr>
+          <w:p/>
+        </w:tc>
       </w:tr>
       <w:tr>
         <w:trPr>
@@ -1550,7 +1857,7 @@
         </w:tc>
         <w:tc>
           <w:tcPr>
-            <w:tcW w:w="3005" w:type="dxa"/>
+            <w:tcW w:w="2235" w:type="dxa"/>
           </w:tcPr>
           <w:p>
             <w:r>
@@ -1560,7 +1867,7 @@
         </w:tc>
         <w:tc>
           <w:tcPr>
-            <w:tcW w:w="3006" w:type="dxa"/>
+            <w:tcW w:w="2552" w:type="dxa"/>
           </w:tcPr>
           <w:p>
             <w:r>
@@ -1573,6 +1880,12 @@
             <w:proofErr w:type="spellEnd"/>
           </w:p>
         </w:tc>
+        <w:tc>
+          <w:tcPr>
+            <w:tcW w:w="1224" w:type="dxa"/>
+          </w:tcPr>
+          <w:p/>
+        </w:tc>
       </w:tr>
       <w:tr>
         <w:trPr>
@@ -1592,7 +1905,7 @@
         </w:tc>
         <w:tc>
           <w:tcPr>
-            <w:tcW w:w="3005" w:type="dxa"/>
+            <w:tcW w:w="2235" w:type="dxa"/>
           </w:tcPr>
           <w:p>
             <w:r>
@@ -1602,7 +1915,7 @@
         </w:tc>
         <w:tc>
           <w:tcPr>
-            <w:tcW w:w="3006" w:type="dxa"/>
+            <w:tcW w:w="2552" w:type="dxa"/>
           </w:tcPr>
           <w:p>
             <w:r>
@@ -1615,6 +1928,12 @@
             <w:proofErr w:type="spellEnd"/>
           </w:p>
         </w:tc>
+        <w:tc>
+          <w:tcPr>
+            <w:tcW w:w="1224" w:type="dxa"/>
+          </w:tcPr>
+          <w:p/>
+        </w:tc>
       </w:tr>
       <w:tr>
         <w:trPr>
@@ -1634,7 +1953,7 @@
         </w:tc>
         <w:tc>
           <w:tcPr>
-            <w:tcW w:w="3005" w:type="dxa"/>
+            <w:tcW w:w="2235" w:type="dxa"/>
           </w:tcPr>
           <w:p>
             <w:r>
@@ -1644,7 +1963,7 @@
         </w:tc>
         <w:tc>
           <w:tcPr>
-            <w:tcW w:w="3006" w:type="dxa"/>
+            <w:tcW w:w="2552" w:type="dxa"/>
           </w:tcPr>
           <w:p>
             <w:r>
@@ -1657,6 +1976,12 @@
             <w:proofErr w:type="spellEnd"/>
           </w:p>
         </w:tc>
+        <w:tc>
+          <w:tcPr>
+            <w:tcW w:w="1224" w:type="dxa"/>
+          </w:tcPr>
+          <w:p/>
+        </w:tc>
       </w:tr>
       <w:tr>
         <w:trPr>
@@ -1670,13 +1995,19 @@
         </w:tc>
         <w:tc>
           <w:tcPr>
-            <w:tcW w:w="3005" w:type="dxa"/>
-          </w:tcPr>
-          <w:p/>
-        </w:tc>
-        <w:tc>
-          <w:tcPr>
-            <w:tcW w:w="3006" w:type="dxa"/>
+            <w:tcW w:w="2235" w:type="dxa"/>
+          </w:tcPr>
+          <w:p/>
+        </w:tc>
+        <w:tc>
+          <w:tcPr>
+            <w:tcW w:w="2552" w:type="dxa"/>
+          </w:tcPr>
+          <w:p/>
+        </w:tc>
+        <w:tc>
+          <w:tcPr>
+            <w:tcW w:w="1224" w:type="dxa"/>
           </w:tcPr>
           <w:p/>
         </w:tc>
@@ -1702,7 +2033,7 @@
         </w:tc>
         <w:tc>
           <w:tcPr>
-            <w:tcW w:w="3005" w:type="dxa"/>
+            <w:tcW w:w="2235" w:type="dxa"/>
           </w:tcPr>
           <w:p>
             <w:r>
@@ -1712,7 +2043,7 @@
         </w:tc>
         <w:tc>
           <w:tcPr>
-            <w:tcW w:w="3006" w:type="dxa"/>
+            <w:tcW w:w="2552" w:type="dxa"/>
           </w:tcPr>
           <w:p>
             <w:r>
@@ -1733,6 +2064,12 @@
             <w:proofErr w:type="spellEnd"/>
           </w:p>
         </w:tc>
+        <w:tc>
+          <w:tcPr>
+            <w:tcW w:w="1224" w:type="dxa"/>
+          </w:tcPr>
+          <w:p/>
+        </w:tc>
       </w:tr>
       <w:tr>
         <w:trPr>
@@ -1755,7 +2092,7 @@
         </w:tc>
         <w:tc>
           <w:tcPr>
-            <w:tcW w:w="3005" w:type="dxa"/>
+            <w:tcW w:w="2235" w:type="dxa"/>
           </w:tcPr>
           <w:p>
             <w:r>
@@ -1765,7 +2102,7 @@
         </w:tc>
         <w:tc>
           <w:tcPr>
-            <w:tcW w:w="3006" w:type="dxa"/>
+            <w:tcW w:w="2552" w:type="dxa"/>
           </w:tcPr>
           <w:p>
             <w:r>
@@ -1786,6 +2123,12 @@
             <w:proofErr w:type="spellEnd"/>
           </w:p>
         </w:tc>
+        <w:tc>
+          <w:tcPr>
+            <w:tcW w:w="1224" w:type="dxa"/>
+          </w:tcPr>
+          <w:p/>
+        </w:tc>
       </w:tr>
       <w:tr>
         <w:trPr>
@@ -1799,13 +2142,19 @@
         </w:tc>
         <w:tc>
           <w:tcPr>
-            <w:tcW w:w="3005" w:type="dxa"/>
-          </w:tcPr>
-          <w:p/>
-        </w:tc>
-        <w:tc>
-          <w:tcPr>
-            <w:tcW w:w="3006" w:type="dxa"/>
+            <w:tcW w:w="2235" w:type="dxa"/>
+          </w:tcPr>
+          <w:p/>
+        </w:tc>
+        <w:tc>
+          <w:tcPr>
+            <w:tcW w:w="2552" w:type="dxa"/>
+          </w:tcPr>
+          <w:p/>
+        </w:tc>
+        <w:tc>
+          <w:tcPr>
+            <w:tcW w:w="1224" w:type="dxa"/>
           </w:tcPr>
           <w:p/>
         </w:tc>
@@ -1824,20 +2173,14 @@
             </w:r>
             <w:proofErr w:type="spellStart"/>
             <w:r>
-              <w:t>getAllVehicle</w:t>
-            </w:r>
-            <w:r>
-              <w:t>s</w:t>
-            </w:r>
-            <w:r>
-              <w:t>InArea</w:t>
-            </w:r>
-            <w:proofErr w:type="spellEnd"/>
-          </w:p>
-        </w:tc>
-        <w:tc>
-          <w:tcPr>
-            <w:tcW w:w="3005" w:type="dxa"/>
+              <w:t>getAllVehiclesInArea</w:t>
+            </w:r>
+            <w:proofErr w:type="spellEnd"/>
+          </w:p>
+        </w:tc>
+        <w:tc>
+          <w:tcPr>
+            <w:tcW w:w="2235" w:type="dxa"/>
           </w:tcPr>
           <w:p>
             <w:r>
@@ -1847,7 +2190,7 @@
         </w:tc>
         <w:tc>
           <w:tcPr>
-            <w:tcW w:w="3006" w:type="dxa"/>
+            <w:tcW w:w="2552" w:type="dxa"/>
           </w:tcPr>
           <w:p>
             <w:r>
@@ -1860,6 +2203,12 @@
             <w:proofErr w:type="spellEnd"/>
           </w:p>
         </w:tc>
+        <w:tc>
+          <w:tcPr>
+            <w:tcW w:w="1224" w:type="dxa"/>
+          </w:tcPr>
+          <w:p/>
+        </w:tc>
       </w:tr>
       <w:tr>
         <w:trPr>
@@ -1873,13 +2222,19 @@
         </w:tc>
         <w:tc>
           <w:tcPr>
-            <w:tcW w:w="3005" w:type="dxa"/>
-          </w:tcPr>
-          <w:p/>
-        </w:tc>
-        <w:tc>
-          <w:tcPr>
-            <w:tcW w:w="3006" w:type="dxa"/>
+            <w:tcW w:w="2235" w:type="dxa"/>
+          </w:tcPr>
+          <w:p/>
+        </w:tc>
+        <w:tc>
+          <w:tcPr>
+            <w:tcW w:w="2552" w:type="dxa"/>
+          </w:tcPr>
+          <w:p/>
+        </w:tc>
+        <w:tc>
+          <w:tcPr>
+            <w:tcW w:w="1224" w:type="dxa"/>
           </w:tcPr>
           <w:p/>
         </w:tc>
@@ -1902,7 +2257,7 @@
         </w:tc>
         <w:tc>
           <w:tcPr>
-            <w:tcW w:w="3005" w:type="dxa"/>
+            <w:tcW w:w="2235" w:type="dxa"/>
           </w:tcPr>
           <w:p>
             <w:r>
@@ -1920,7 +2275,7 @@
         </w:tc>
         <w:tc>
           <w:tcPr>
-            <w:tcW w:w="3006" w:type="dxa"/>
+            <w:tcW w:w="2552" w:type="dxa"/>
           </w:tcPr>
           <w:p>
             <w:r>
@@ -1933,6 +2288,12 @@
             <w:proofErr w:type="spellEnd"/>
           </w:p>
         </w:tc>
+        <w:tc>
+          <w:tcPr>
+            <w:tcW w:w="1224" w:type="dxa"/>
+          </w:tcPr>
+          <w:p/>
+        </w:tc>
       </w:tr>
       <w:tr>
         <w:trPr>
@@ -1952,7 +2313,7 @@
         </w:tc>
         <w:tc>
           <w:tcPr>
-            <w:tcW w:w="3005" w:type="dxa"/>
+            <w:tcW w:w="2235" w:type="dxa"/>
           </w:tcPr>
           <w:p>
             <w:r>
@@ -1962,7 +2323,7 @@
         </w:tc>
         <w:tc>
           <w:tcPr>
-            <w:tcW w:w="3006" w:type="dxa"/>
+            <w:tcW w:w="2552" w:type="dxa"/>
           </w:tcPr>
           <w:p>
             <w:r>
@@ -1975,6 +2336,12 @@
             <w:proofErr w:type="spellEnd"/>
           </w:p>
         </w:tc>
+        <w:tc>
+          <w:tcPr>
+            <w:tcW w:w="1224" w:type="dxa"/>
+          </w:tcPr>
+          <w:p/>
+        </w:tc>
       </w:tr>
       <w:tr>
         <w:trPr>
@@ -1994,7 +2361,7 @@
         </w:tc>
         <w:tc>
           <w:tcPr>
-            <w:tcW w:w="3005" w:type="dxa"/>
+            <w:tcW w:w="2235" w:type="dxa"/>
           </w:tcPr>
           <w:p>
             <w:r>
@@ -2004,7 +2371,7 @@
         </w:tc>
         <w:tc>
           <w:tcPr>
-            <w:tcW w:w="3006" w:type="dxa"/>
+            <w:tcW w:w="2552" w:type="dxa"/>
           </w:tcPr>
           <w:p>
             <w:r>
@@ -2017,6 +2384,12 @@
             <w:proofErr w:type="spellEnd"/>
           </w:p>
         </w:tc>
+        <w:tc>
+          <w:tcPr>
+            <w:tcW w:w="1224" w:type="dxa"/>
+          </w:tcPr>
+          <w:p/>
+        </w:tc>
       </w:tr>
       <w:tr>
         <w:trPr>
@@ -2036,7 +2409,7 @@
         </w:tc>
         <w:tc>
           <w:tcPr>
-            <w:tcW w:w="3005" w:type="dxa"/>
+            <w:tcW w:w="2235" w:type="dxa"/>
           </w:tcPr>
           <w:p>
             <w:r>
@@ -2046,7 +2419,7 @@
         </w:tc>
         <w:tc>
           <w:tcPr>
-            <w:tcW w:w="3006" w:type="dxa"/>
+            <w:tcW w:w="2552" w:type="dxa"/>
           </w:tcPr>
           <w:p>
             <w:r>
@@ -2059,6 +2432,12 @@
             <w:proofErr w:type="spellEnd"/>
           </w:p>
         </w:tc>
+        <w:tc>
+          <w:tcPr>
+            <w:tcW w:w="1224" w:type="dxa"/>
+          </w:tcPr>
+          <w:p/>
+        </w:tc>
       </w:tr>
       <w:tr>
         <w:trPr>
@@ -2078,7 +2457,7 @@
         </w:tc>
         <w:tc>
           <w:tcPr>
-            <w:tcW w:w="3005" w:type="dxa"/>
+            <w:tcW w:w="2235" w:type="dxa"/>
           </w:tcPr>
           <w:p>
             <w:r>
@@ -2088,7 +2467,7 @@
         </w:tc>
         <w:tc>
           <w:tcPr>
-            <w:tcW w:w="3006" w:type="dxa"/>
+            <w:tcW w:w="2552" w:type="dxa"/>
           </w:tcPr>
           <w:p>
             <w:r>
@@ -2100,6 +2479,12 @@
             </w:r>
             <w:proofErr w:type="spellEnd"/>
           </w:p>
+        </w:tc>
+        <w:tc>
+          <w:tcPr>
+            <w:tcW w:w="1224" w:type="dxa"/>
+          </w:tcPr>
+          <w:p/>
         </w:tc>
       </w:tr>
     </w:tbl>
@@ -2177,8 +2562,9 @@
       </w:tblPr>
       <w:tblGrid>
         <w:gridCol w:w="3005"/>
-        <w:gridCol w:w="3005"/>
-        <w:gridCol w:w="3006"/>
+        <w:gridCol w:w="2235"/>
+        <w:gridCol w:w="2552"/>
+        <w:gridCol w:w="1224"/>
       </w:tblGrid>
       <w:tr>
         <w:trPr>
@@ -2189,6 +2575,9 @@
             <w:tcW w:w="3005" w:type="dxa"/>
           </w:tcPr>
           <w:p>
+            <w:pPr>
+              <w:jc w:val="center"/>
+            </w:pPr>
             <w:r>
               <w:t>Method Name</w:t>
             </w:r>
@@ -2196,9 +2585,12 @@
         </w:tc>
         <w:tc>
           <w:tcPr>
-            <w:tcW w:w="3005" w:type="dxa"/>
-          </w:tcPr>
-          <w:p>
+            <w:tcW w:w="2235" w:type="dxa"/>
+          </w:tcPr>
+          <w:p>
+            <w:pPr>
+              <w:jc w:val="center"/>
+            </w:pPr>
             <w:r>
               <w:t>Return Type</w:t>
             </w:r>
@@ -2206,14 +2598,30 @@
         </w:tc>
         <w:tc>
           <w:tcPr>
-            <w:tcW w:w="3006" w:type="dxa"/>
-          </w:tcPr>
-          <w:p>
+            <w:tcW w:w="2552" w:type="dxa"/>
+          </w:tcPr>
+          <w:p>
+            <w:pPr>
+              <w:jc w:val="center"/>
+            </w:pPr>
             <w:r>
               <w:t>Parameters</w:t>
             </w:r>
           </w:p>
         </w:tc>
+        <w:tc>
+          <w:tcPr>
+            <w:tcW w:w="1224" w:type="dxa"/>
+          </w:tcPr>
+          <w:p>
+            <w:pPr>
+              <w:jc w:val="center"/>
+            </w:pPr>
+            <w:r>
+              <w:t>Status</w:t>
+            </w:r>
+          </w:p>
+        </w:tc>
       </w:tr>
       <w:tr>
         <w:trPr>
@@ -2233,7 +2641,7 @@
         </w:tc>
         <w:tc>
           <w:tcPr>
-            <w:tcW w:w="3005" w:type="dxa"/>
+            <w:tcW w:w="2235" w:type="dxa"/>
           </w:tcPr>
           <w:p>
             <w:r>
@@ -2243,66 +2651,79 @@
         </w:tc>
         <w:tc>
           <w:tcPr>
-            <w:tcW w:w="3006" w:type="dxa"/>
+            <w:tcW w:w="2552" w:type="dxa"/>
+          </w:tcPr>
+          <w:p>
+            <w:r>
+              <w:t xml:space="preserve">Booking </w:t>
+            </w:r>
+            <w:proofErr w:type="spellStart"/>
+            <w:r>
+              <w:t>booking</w:t>
+            </w:r>
+            <w:proofErr w:type="spellEnd"/>
+            <w:r>
+              <w:t xml:space="preserve">, Long </w:t>
+            </w:r>
+            <w:proofErr w:type="spellStart"/>
+            <w:r>
+              <w:t>custId</w:t>
+            </w:r>
+            <w:proofErr w:type="spellEnd"/>
+            <w:r>
+              <w:t xml:space="preserve">, Long </w:t>
+            </w:r>
+            <w:proofErr w:type="spellStart"/>
+            <w:r>
+              <w:t>DriverId</w:t>
+            </w:r>
+            <w:proofErr w:type="spellEnd"/>
+            <w:r>
+              <w:t xml:space="preserve">, Long </w:t>
+            </w:r>
+            <w:proofErr w:type="spellStart"/>
+            <w:r>
+              <w:t>vehicleId</w:t>
+            </w:r>
+            <w:proofErr w:type="spellEnd"/>
+          </w:p>
+        </w:tc>
+        <w:tc>
+          <w:tcPr>
+            <w:tcW w:w="1224" w:type="dxa"/>
+          </w:tcPr>
+          <w:p/>
+        </w:tc>
+      </w:tr>
+      <w:tr>
+        <w:trPr>
+          <w:trHeight w:val="418"/>
+        </w:trPr>
+        <w:tc>
+          <w:tcPr>
+            <w:tcW w:w="3005" w:type="dxa"/>
+          </w:tcPr>
+          <w:p>
+            <w:proofErr w:type="spellStart"/>
+            <w:r>
+              <w:t>updateBooking</w:t>
+            </w:r>
+            <w:proofErr w:type="spellEnd"/>
+          </w:p>
+        </w:tc>
+        <w:tc>
+          <w:tcPr>
+            <w:tcW w:w="2235" w:type="dxa"/>
           </w:tcPr>
           <w:p>
             <w:r>
               <w:t>Booking</w:t>
             </w:r>
-            <w:r>
-              <w:t xml:space="preserve"> </w:t>
-            </w:r>
-            <w:proofErr w:type="spellStart"/>
-            <w:r>
-              <w:t>booking</w:t>
-            </w:r>
-            <w:proofErr w:type="spellEnd"/>
-            <w:r>
-              <w:t xml:space="preserve">, Long </w:t>
-            </w:r>
-            <w:proofErr w:type="spellStart"/>
-            <w:r>
-              <w:t>custId</w:t>
-            </w:r>
-            <w:proofErr w:type="spellEnd"/>
-            <w:r>
-              <w:t xml:space="preserve">, Long </w:t>
-            </w:r>
-            <w:proofErr w:type="spellStart"/>
-            <w:r>
-              <w:t>DriverId</w:t>
-            </w:r>
-            <w:proofErr w:type="spellEnd"/>
-            <w:r>
-              <w:t xml:space="preserve">, Long </w:t>
-            </w:r>
-            <w:proofErr w:type="spellStart"/>
-            <w:r>
-              <w:t>vehicleId</w:t>
-            </w:r>
-            <w:proofErr w:type="spellEnd"/>
-          </w:p>
-        </w:tc>
-      </w:tr>
-      <w:tr>
-        <w:trPr>
-          <w:trHeight w:val="418"/>
-        </w:trPr>
-        <w:tc>
-          <w:tcPr>
-            <w:tcW w:w="3005" w:type="dxa"/>
-          </w:tcPr>
-          <w:p>
-            <w:proofErr w:type="spellStart"/>
-            <w:r>
-              <w:t>updateBooking</w:t>
-            </w:r>
-            <w:proofErr w:type="spellEnd"/>
-          </w:p>
-        </w:tc>
-        <w:tc>
-          <w:tcPr>
-            <w:tcW w:w="3005" w:type="dxa"/>
+          </w:p>
+        </w:tc>
+        <w:tc>
+          <w:tcPr>
+            <w:tcW w:w="2552" w:type="dxa"/>
           </w:tcPr>
           <w:p>
             <w:r>
@@ -2312,7 +2733,30 @@
         </w:tc>
         <w:tc>
           <w:tcPr>
-            <w:tcW w:w="3006" w:type="dxa"/>
+            <w:tcW w:w="1224" w:type="dxa"/>
+          </w:tcPr>
+          <w:p/>
+        </w:tc>
+      </w:tr>
+      <w:tr>
+        <w:trPr>
+          <w:trHeight w:val="425"/>
+        </w:trPr>
+        <w:tc>
+          <w:tcPr>
+            <w:tcW w:w="3005" w:type="dxa"/>
+          </w:tcPr>
+          <w:p>
+            <w:proofErr w:type="spellStart"/>
+            <w:r>
+              <w:t>viewBooking</w:t>
+            </w:r>
+            <w:proofErr w:type="spellEnd"/>
+          </w:p>
+        </w:tc>
+        <w:tc>
+          <w:tcPr>
+            <w:tcW w:w="2235" w:type="dxa"/>
           </w:tcPr>
           <w:p>
             <w:r>
@@ -2320,36 +2764,9 @@
             </w:r>
           </w:p>
         </w:tc>
-      </w:tr>
-      <w:tr>
-        <w:trPr>
-          <w:trHeight w:val="425"/>
-        </w:trPr>
-        <w:tc>
-          <w:tcPr>
-            <w:tcW w:w="3005" w:type="dxa"/>
-          </w:tcPr>
-          <w:p>
-            <w:proofErr w:type="spellStart"/>
-            <w:r>
-              <w:t>viewBooking</w:t>
-            </w:r>
-            <w:proofErr w:type="spellEnd"/>
-          </w:p>
-        </w:tc>
-        <w:tc>
-          <w:tcPr>
-            <w:tcW w:w="3005" w:type="dxa"/>
-          </w:tcPr>
-          <w:p>
-            <w:r>
-              <w:t>Booking</w:t>
-            </w:r>
-          </w:p>
-        </w:tc>
-        <w:tc>
-          <w:tcPr>
-            <w:tcW w:w="3006" w:type="dxa"/>
+        <w:tc>
+          <w:tcPr>
+            <w:tcW w:w="2552" w:type="dxa"/>
           </w:tcPr>
           <w:p>
             <w:r>
@@ -2362,6 +2779,12 @@
             <w:proofErr w:type="spellEnd"/>
           </w:p>
         </w:tc>
+        <w:tc>
+          <w:tcPr>
+            <w:tcW w:w="1224" w:type="dxa"/>
+          </w:tcPr>
+          <w:p/>
+        </w:tc>
       </w:tr>
       <w:tr>
         <w:trPr>
@@ -2381,7 +2804,7 @@
         </w:tc>
         <w:tc>
           <w:tcPr>
-            <w:tcW w:w="3005" w:type="dxa"/>
+            <w:tcW w:w="2235" w:type="dxa"/>
           </w:tcPr>
           <w:p>
             <w:r>
@@ -2391,7 +2814,7 @@
         </w:tc>
         <w:tc>
           <w:tcPr>
-            <w:tcW w:w="3006" w:type="dxa"/>
+            <w:tcW w:w="2552" w:type="dxa"/>
           </w:tcPr>
           <w:p>
             <w:r>
@@ -2404,6 +2827,12 @@
             <w:proofErr w:type="spellEnd"/>
           </w:p>
         </w:tc>
+        <w:tc>
+          <w:tcPr>
+            <w:tcW w:w="1224" w:type="dxa"/>
+          </w:tcPr>
+          <w:p/>
+        </w:tc>
       </w:tr>
       <w:tr>
         <w:trPr>
@@ -2417,13 +2846,19 @@
         </w:tc>
         <w:tc>
           <w:tcPr>
-            <w:tcW w:w="3005" w:type="dxa"/>
-          </w:tcPr>
-          <w:p/>
-        </w:tc>
-        <w:tc>
-          <w:tcPr>
-            <w:tcW w:w="3006" w:type="dxa"/>
+            <w:tcW w:w="2235" w:type="dxa"/>
+          </w:tcPr>
+          <w:p/>
+        </w:tc>
+        <w:tc>
+          <w:tcPr>
+            <w:tcW w:w="2552" w:type="dxa"/>
+          </w:tcPr>
+          <w:p/>
+        </w:tc>
+        <w:tc>
+          <w:tcPr>
+            <w:tcW w:w="1224" w:type="dxa"/>
           </w:tcPr>
           <w:p/>
         </w:tc>
@@ -2438,22 +2873,25 @@
           </w:tcPr>
           <w:p>
             <w:r>
-              <w:t>//</w:t>
-            </w:r>
-            <w:r>
-              <w:t>Not For Users</w:t>
-            </w:r>
-          </w:p>
-        </w:tc>
-        <w:tc>
-          <w:tcPr>
-            <w:tcW w:w="3005" w:type="dxa"/>
-          </w:tcPr>
-          <w:p/>
-        </w:tc>
-        <w:tc>
-          <w:tcPr>
-            <w:tcW w:w="3006" w:type="dxa"/>
+              <w:t>//Not For Users</w:t>
+            </w:r>
+          </w:p>
+        </w:tc>
+        <w:tc>
+          <w:tcPr>
+            <w:tcW w:w="2235" w:type="dxa"/>
+          </w:tcPr>
+          <w:p/>
+        </w:tc>
+        <w:tc>
+          <w:tcPr>
+            <w:tcW w:w="2552" w:type="dxa"/>
+          </w:tcPr>
+          <w:p/>
+        </w:tc>
+        <w:tc>
+          <w:tcPr>
+            <w:tcW w:w="1224" w:type="dxa"/>
           </w:tcPr>
           <w:p/>
         </w:tc>
@@ -2469,23 +2907,14 @@
           <w:p>
             <w:proofErr w:type="spellStart"/>
             <w:r>
-              <w:t>get</w:t>
-            </w:r>
-            <w:r>
-              <w:t>All</w:t>
-            </w:r>
-            <w:r>
-              <w:t>Booking</w:t>
-            </w:r>
-            <w:r>
-              <w:t>s</w:t>
-            </w:r>
-            <w:proofErr w:type="spellEnd"/>
-          </w:p>
-        </w:tc>
-        <w:tc>
-          <w:tcPr>
-            <w:tcW w:w="3005" w:type="dxa"/>
+              <w:t>getAllBookings</w:t>
+            </w:r>
+            <w:proofErr w:type="spellEnd"/>
+          </w:p>
+        </w:tc>
+        <w:tc>
+          <w:tcPr>
+            <w:tcW w:w="2235" w:type="dxa"/>
           </w:tcPr>
           <w:p>
             <w:r>
@@ -2495,7 +2924,7 @@
         </w:tc>
         <w:tc>
           <w:tcPr>
-            <w:tcW w:w="3006" w:type="dxa"/>
+            <w:tcW w:w="2552" w:type="dxa"/>
           </w:tcPr>
           <w:p>
             <w:r>
@@ -2508,6 +2937,12 @@
             <w:proofErr w:type="spellEnd"/>
           </w:p>
         </w:tc>
+        <w:tc>
+          <w:tcPr>
+            <w:tcW w:w="1224" w:type="dxa"/>
+          </w:tcPr>
+          <w:p/>
+        </w:tc>
       </w:tr>
       <w:tr>
         <w:trPr>
@@ -2520,20 +2955,14 @@
           <w:p>
             <w:proofErr w:type="spellStart"/>
             <w:r>
-              <w:t>get</w:t>
-            </w:r>
-            <w:r>
-              <w:t>All</w:t>
-            </w:r>
-            <w:r>
-              <w:t>ActiveBookings</w:t>
-            </w:r>
-            <w:proofErr w:type="spellEnd"/>
-          </w:p>
-        </w:tc>
-        <w:tc>
-          <w:tcPr>
-            <w:tcW w:w="3005" w:type="dxa"/>
+              <w:t>getAllActiveBookings</w:t>
+            </w:r>
+            <w:proofErr w:type="spellEnd"/>
+          </w:p>
+        </w:tc>
+        <w:tc>
+          <w:tcPr>
+            <w:tcW w:w="2235" w:type="dxa"/>
           </w:tcPr>
           <w:p>
             <w:r>
@@ -2543,7 +2972,7 @@
         </w:tc>
         <w:tc>
           <w:tcPr>
-            <w:tcW w:w="3006" w:type="dxa"/>
+            <w:tcW w:w="2552" w:type="dxa"/>
           </w:tcPr>
           <w:p>
             <w:r>
@@ -2556,6 +2985,12 @@
             <w:proofErr w:type="spellEnd"/>
           </w:p>
         </w:tc>
+        <w:tc>
+          <w:tcPr>
+            <w:tcW w:w="1224" w:type="dxa"/>
+          </w:tcPr>
+          <w:p/>
+        </w:tc>
       </w:tr>
       <w:tr>
         <w:trPr>
@@ -2568,20 +3003,14 @@
           <w:p>
             <w:proofErr w:type="spellStart"/>
             <w:r>
-              <w:t>get</w:t>
-            </w:r>
-            <w:r>
-              <w:t>All</w:t>
-            </w:r>
-            <w:r>
-              <w:t>UpComingBookings</w:t>
-            </w:r>
-            <w:proofErr w:type="spellEnd"/>
-          </w:p>
-        </w:tc>
-        <w:tc>
-          <w:tcPr>
-            <w:tcW w:w="3005" w:type="dxa"/>
+              <w:t>getAllUpComingBookings</w:t>
+            </w:r>
+            <w:proofErr w:type="spellEnd"/>
+          </w:p>
+        </w:tc>
+        <w:tc>
+          <w:tcPr>
+            <w:tcW w:w="2235" w:type="dxa"/>
           </w:tcPr>
           <w:p>
             <w:r>
@@ -2591,7 +3020,7 @@
         </w:tc>
         <w:tc>
           <w:tcPr>
-            <w:tcW w:w="3006" w:type="dxa"/>
+            <w:tcW w:w="2552" w:type="dxa"/>
           </w:tcPr>
           <w:p>
             <w:r>
@@ -2604,6 +3033,12 @@
             <w:proofErr w:type="spellEnd"/>
           </w:p>
         </w:tc>
+        <w:tc>
+          <w:tcPr>
+            <w:tcW w:w="1224" w:type="dxa"/>
+          </w:tcPr>
+          <w:p/>
+        </w:tc>
       </w:tr>
       <w:tr>
         <w:trPr>
@@ -2623,7 +3058,7 @@
         </w:tc>
         <w:tc>
           <w:tcPr>
-            <w:tcW w:w="3005" w:type="dxa"/>
+            <w:tcW w:w="2235" w:type="dxa"/>
           </w:tcPr>
           <w:p>
             <w:r>
@@ -2633,7 +3068,7 @@
         </w:tc>
         <w:tc>
           <w:tcPr>
-            <w:tcW w:w="3006" w:type="dxa"/>
+            <w:tcW w:w="2552" w:type="dxa"/>
           </w:tcPr>
           <w:p>
             <w:r>
@@ -2645,6 +3080,12 @@
             </w:r>
             <w:proofErr w:type="spellEnd"/>
           </w:p>
+        </w:tc>
+        <w:tc>
+          <w:tcPr>
+            <w:tcW w:w="1224" w:type="dxa"/>
+          </w:tcPr>
+          <w:p/>
         </w:tc>
       </w:tr>
     </w:tbl>

</xml_diff>